<commit_message>
Casi por terminar Despliegue. XP
</commit_message>
<xml_diff>
--- a/DESPLIEGUE APPS WEB/T03. Configuración y administración de servidores de aplicaciones/PREGUNTAS/PREGUNTAS WEB TEMA3.docx
+++ b/DESPLIEGUE APPS WEB/T03. Configuración y administración de servidores de aplicaciones/PREGUNTAS/PREGUNTAS WEB TEMA3.docx
@@ -4,7 +4,7 @@
   <w:body>
     <w:p>
       <w:pPr>
-        <w:pStyle w:val="13"/>
+        <w:pStyle w:val="670"/>
         <w:pBdr/>
         <w:spacing/>
         <w:ind/>
@@ -15,43 +15,40 @@
       <w:r>
         <w:t xml:space="preserve">Preguntas Web Tema 3:</w:t>
       </w:r>
-      <w:r/>
-    </w:p>
-    <w:p>
-      <w:pPr>
-        <w:pBdr/>
-        <w:spacing/>
-        <w:ind/>
+      <w:r>
         <w:rPr>
           <w:highlight w:val="none"/>
         </w:rPr>
-      </w:pPr>
-      <w:r/>
+      </w:r>
+    </w:p>
+    <w:p>
+      <w:pPr>
+        <w:pBdr/>
+        <w:spacing/>
+        <w:ind/>
+        <w:rPr>
+          <w:highlight w:val="none"/>
+        </w:rPr>
+      </w:pPr>
       <w:r/>
       <w:hyperlink r:id="rId9" w:tooltip="https://www.daypo.com/daw-daw03.html#test" w:history="1">
         <w:r>
           <w:rPr>
-            <w:rStyle w:val="174"/>
+            <w:rStyle w:val="828"/>
           </w:rPr>
           <w:t xml:space="preserve">https://www.daypo.com/daw-daw03.html#test</w:t>
         </w:r>
         <w:r>
           <w:rPr>
-            <w:rStyle w:val="174"/>
+            <w:rStyle w:val="828"/>
           </w:rPr>
         </w:r>
         <w:r>
           <w:rPr>
-            <w:rStyle w:val="174"/>
+            <w:rStyle w:val="828"/>
           </w:rPr>
         </w:r>
       </w:hyperlink>
-      <w:r/>
-      <w:r>
-        <w:rPr>
-          <w:highlight w:val="none"/>
-        </w:rPr>
-      </w:r>
       <w:r>
         <w:rPr>
           <w:highlight w:val="none"/>
@@ -2301,7 +2298,7 @@
                   <a:graphicData uri="http://schemas.openxmlformats.org/drawingml/2006/picture">
                     <pic:pic xmlns:pic="http://schemas.openxmlformats.org/drawingml/2006/picture">
                       <pic:nvPicPr>
-                        <pic:cNvPr id="1748439675" name=""/>
+                        <pic:cNvPr id="712573056" name=""/>
                         <pic:cNvPicPr>
                           <a:picLocks noChangeAspect="1"/>
                         </pic:cNvPicPr>
@@ -2358,7 +2355,7 @@
           <mc:Choice Requires="wpg">
             <w:drawing>
               <wp:inline xmlns:wp="http://schemas.openxmlformats.org/drawingml/2006/wordprocessingDrawing" distT="0" distB="0" distL="0" distR="0">
-                <wp:extent cx="6645910" cy="1721075"/>
+                <wp:extent cx="6645910" cy="1587343"/>
                 <wp:effectExtent l="0" t="0" r="0" b="0"/>
                 <wp:docPr id="35" name=""/>
                 <wp:cNvGraphicFramePr>
@@ -2368,7 +2365,7 @@
                   <a:graphicData uri="http://schemas.openxmlformats.org/drawingml/2006/picture">
                     <pic:pic xmlns:pic="http://schemas.openxmlformats.org/drawingml/2006/picture">
                       <pic:nvPicPr>
-                        <pic:cNvPr id="712573056" name=""/>
+                        <pic:cNvPr id="2124855464" name=""/>
                         <pic:cNvPicPr>
                           <a:picLocks noChangeAspect="1"/>
                         </pic:cNvPicPr>
@@ -2376,6 +2373,73 @@
                       </pic:nvPicPr>
                       <pic:blipFill>
                         <a:blip r:embed="rId44"/>
+                        <a:stretch/>
+                      </pic:blipFill>
+                      <pic:spPr bwMode="auto">
+                        <a:xfrm>
+                          <a:off x="0" y="0"/>
+                          <a:ext cx="6645909" cy="1587343"/>
+                        </a:xfrm>
+                        <a:prstGeom prst="rect">
+                          <a:avLst/>
+                        </a:prstGeom>
+                      </pic:spPr>
+                    </pic:pic>
+                  </a:graphicData>
+                </a:graphic>
+              </wp:inline>
+            </w:drawing>
+          </mc:Choice>
+          <mc:Fallback>
+            <w:pict>
+              <v:shapetype id="_x0000_t75" coordsize="21600,21600" o:spt="75" o:preferrelative="t" path="m@4@5l@4@11@9@11@9@5xe" filled="f" stroked="f">
+                <v:stroke joinstyle="miter"/>
+                <v:formulas>
+                  <v:f eqn="if lineDrawn pixelLineWidth 0"/>
+                  <v:f eqn="sum @0 1 0"/>
+                  <v:f eqn="sum 0 0 @1"/>
+                  <v:f eqn="prod @2 1 2"/>
+                  <v:f eqn="prod @3 21600 pixelWidth"/>
+                  <v:f eqn="prod @3 21600 pixelHeight"/>
+                  <v:f eqn="sum @0 0 1"/>
+                  <v:f eqn="prod @6 1 2"/>
+                  <v:f eqn="prod @7 21600 pixelWidth"/>
+                  <v:f eqn="sum @8 21600 0"/>
+                  <v:f eqn="prod @7 21600 pixelHeight"/>
+                  <v:f eqn="sum @10 21600 0"/>
+                </v:formulas>
+                <v:path o:extrusionok="f" gradientshapeok="t" o:connecttype="rect"/>
+                <o:lock v:ext="edit" aspectratio="t"/>
+              </v:shapetype>
+              <v:shape id="_x0000_i34" o:spid="_x0000_s34" type="#_x0000_t75" style="width:523.30pt;height:124.99pt;mso-wrap-distance-left:0.00pt;mso-wrap-distance-top:0.00pt;mso-wrap-distance-right:0.00pt;mso-wrap-distance-bottom:0.00pt;z-index:1;" stroked="false">
+                <v:imagedata r:id="rId44" o:title=""/>
+                <o:lock v:ext="edit" rotation="t"/>
+              </v:shape>
+            </w:pict>
+          </mc:Fallback>
+        </mc:AlternateContent>
+        <mc:AlternateContent>
+          <mc:Choice Requires="wpg">
+            <w:drawing>
+              <wp:inline xmlns:wp="http://schemas.openxmlformats.org/drawingml/2006/wordprocessingDrawing" distT="0" distB="0" distL="0" distR="0">
+                <wp:extent cx="6645910" cy="1721075"/>
+                <wp:effectExtent l="0" t="0" r="0" b="0"/>
+                <wp:docPr id="36" name=""/>
+                <wp:cNvGraphicFramePr>
+                  <a:graphicFrameLocks xmlns:a="http://schemas.openxmlformats.org/drawingml/2006/main" noChangeAspect="1"/>
+                </wp:cNvGraphicFramePr>
+                <a:graphic xmlns:a="http://schemas.openxmlformats.org/drawingml/2006/main">
+                  <a:graphicData uri="http://schemas.openxmlformats.org/drawingml/2006/picture">
+                    <pic:pic xmlns:pic="http://schemas.openxmlformats.org/drawingml/2006/picture">
+                      <pic:nvPicPr>
+                        <pic:cNvPr id="1824757060" name=""/>
+                        <pic:cNvPicPr>
+                          <a:picLocks noChangeAspect="1"/>
+                        </pic:cNvPicPr>
+                        <pic:nvPr/>
+                      </pic:nvPicPr>
+                      <pic:blipFill>
+                        <a:blip r:embed="rId45"/>
                         <a:stretch/>
                       </pic:blipFill>
                       <pic:spPr bwMode="auto">
@@ -2414,74 +2478,7 @@
                 <v:path o:extrusionok="f" gradientshapeok="t" o:connecttype="rect"/>
                 <o:lock v:ext="edit" aspectratio="t"/>
               </v:shapetype>
-              <v:shape id="_x0000_i34" o:spid="_x0000_s34" type="#_x0000_t75" style="width:523.30pt;height:135.52pt;mso-wrap-distance-left:0.00pt;mso-wrap-distance-top:0.00pt;mso-wrap-distance-right:0.00pt;mso-wrap-distance-bottom:0.00pt;z-index:1;" stroked="false">
-                <v:imagedata r:id="rId44" o:title=""/>
-                <o:lock v:ext="edit" rotation="t"/>
-              </v:shape>
-            </w:pict>
-          </mc:Fallback>
-        </mc:AlternateContent>
-        <mc:AlternateContent>
-          <mc:Choice Requires="wpg">
-            <w:drawing>
-              <wp:inline xmlns:wp="http://schemas.openxmlformats.org/drawingml/2006/wordprocessingDrawing" distT="0" distB="0" distL="0" distR="0">
-                <wp:extent cx="6645910" cy="1587343"/>
-                <wp:effectExtent l="0" t="0" r="0" b="0"/>
-                <wp:docPr id="36" name=""/>
-                <wp:cNvGraphicFramePr>
-                  <a:graphicFrameLocks xmlns:a="http://schemas.openxmlformats.org/drawingml/2006/main" noChangeAspect="1"/>
-                </wp:cNvGraphicFramePr>
-                <a:graphic xmlns:a="http://schemas.openxmlformats.org/drawingml/2006/main">
-                  <a:graphicData uri="http://schemas.openxmlformats.org/drawingml/2006/picture">
-                    <pic:pic xmlns:pic="http://schemas.openxmlformats.org/drawingml/2006/picture">
-                      <pic:nvPicPr>
-                        <pic:cNvPr id="2124855464" name=""/>
-                        <pic:cNvPicPr>
-                          <a:picLocks noChangeAspect="1"/>
-                        </pic:cNvPicPr>
-                        <pic:nvPr/>
-                      </pic:nvPicPr>
-                      <pic:blipFill>
-                        <a:blip r:embed="rId45"/>
-                        <a:stretch/>
-                      </pic:blipFill>
-                      <pic:spPr bwMode="auto">
-                        <a:xfrm>
-                          <a:off x="0" y="0"/>
-                          <a:ext cx="6645909" cy="1587343"/>
-                        </a:xfrm>
-                        <a:prstGeom prst="rect">
-                          <a:avLst/>
-                        </a:prstGeom>
-                      </pic:spPr>
-                    </pic:pic>
-                  </a:graphicData>
-                </a:graphic>
-              </wp:inline>
-            </w:drawing>
-          </mc:Choice>
-          <mc:Fallback>
-            <w:pict>
-              <v:shapetype id="_x0000_t75" coordsize="21600,21600" o:spt="75" o:preferrelative="t" path="m@4@5l@4@11@9@11@9@5xe" filled="f" stroked="f">
-                <v:stroke joinstyle="miter"/>
-                <v:formulas>
-                  <v:f eqn="if lineDrawn pixelLineWidth 0"/>
-                  <v:f eqn="sum @0 1 0"/>
-                  <v:f eqn="sum 0 0 @1"/>
-                  <v:f eqn="prod @2 1 2"/>
-                  <v:f eqn="prod @3 21600 pixelWidth"/>
-                  <v:f eqn="prod @3 21600 pixelHeight"/>
-                  <v:f eqn="sum @0 0 1"/>
-                  <v:f eqn="prod @6 1 2"/>
-                  <v:f eqn="prod @7 21600 pixelWidth"/>
-                  <v:f eqn="sum @8 21600 0"/>
-                  <v:f eqn="prod @7 21600 pixelHeight"/>
-                  <v:f eqn="sum @10 21600 0"/>
-                </v:formulas>
-                <v:path o:extrusionok="f" gradientshapeok="t" o:connecttype="rect"/>
-                <o:lock v:ext="edit" aspectratio="t"/>
-              </v:shapetype>
-              <v:shape id="_x0000_i35" o:spid="_x0000_s35" type="#_x0000_t75" style="width:523.30pt;height:124.99pt;mso-wrap-distance-left:0.00pt;mso-wrap-distance-top:0.00pt;mso-wrap-distance-right:0.00pt;mso-wrap-distance-bottom:0.00pt;z-index:1;" stroked="false">
+              <v:shape id="_x0000_i35" o:spid="_x0000_s35" type="#_x0000_t75" style="width:523.30pt;height:135.52pt;mso-wrap-distance-left:0.00pt;mso-wrap-distance-top:0.00pt;mso-wrap-distance-right:0.00pt;mso-wrap-distance-bottom:0.00pt;z-index:1;" stroked="false">
                 <v:imagedata r:id="rId45" o:title=""/>
                 <o:lock v:ext="edit" rotation="t"/>
               </v:shape>
@@ -2502,7 +2499,7 @@
                   <a:graphicData uri="http://schemas.openxmlformats.org/drawingml/2006/picture">
                     <pic:pic xmlns:pic="http://schemas.openxmlformats.org/drawingml/2006/picture">
                       <pic:nvPicPr>
-                        <pic:cNvPr id="1824757060" name=""/>
+                        <pic:cNvPr id="695909119" name=""/>
                         <pic:cNvPicPr>
                           <a:picLocks noChangeAspect="1"/>
                         </pic:cNvPicPr>
@@ -2555,84 +2552,13 @@
             </w:pict>
           </mc:Fallback>
         </mc:AlternateContent>
-        <mc:AlternateContent>
-          <mc:Choice Requires="wpg">
-            <w:drawing>
-              <wp:inline xmlns:wp="http://schemas.openxmlformats.org/drawingml/2006/wordprocessingDrawing" distT="0" distB="0" distL="0" distR="0">
-                <wp:extent cx="6645910" cy="1721075"/>
-                <wp:effectExtent l="0" t="0" r="0" b="0"/>
-                <wp:docPr id="38" name=""/>
-                <wp:cNvGraphicFramePr>
-                  <a:graphicFrameLocks xmlns:a="http://schemas.openxmlformats.org/drawingml/2006/main" noChangeAspect="1"/>
-                </wp:cNvGraphicFramePr>
-                <a:graphic xmlns:a="http://schemas.openxmlformats.org/drawingml/2006/main">
-                  <a:graphicData uri="http://schemas.openxmlformats.org/drawingml/2006/picture">
-                    <pic:pic xmlns:pic="http://schemas.openxmlformats.org/drawingml/2006/picture">
-                      <pic:nvPicPr>
-                        <pic:cNvPr id="695909119" name=""/>
-                        <pic:cNvPicPr>
-                          <a:picLocks noChangeAspect="1"/>
-                        </pic:cNvPicPr>
-                        <pic:nvPr/>
-                      </pic:nvPicPr>
-                      <pic:blipFill>
-                        <a:blip r:embed="rId47"/>
-                        <a:stretch/>
-                      </pic:blipFill>
-                      <pic:spPr bwMode="auto">
-                        <a:xfrm>
-                          <a:off x="0" y="0"/>
-                          <a:ext cx="6645909" cy="1721075"/>
-                        </a:xfrm>
-                        <a:prstGeom prst="rect">
-                          <a:avLst/>
-                        </a:prstGeom>
-                      </pic:spPr>
-                    </pic:pic>
-                  </a:graphicData>
-                </a:graphic>
-              </wp:inline>
-            </w:drawing>
-          </mc:Choice>
-          <mc:Fallback>
-            <w:pict>
-              <v:shapetype id="_x0000_t75" coordsize="21600,21600" o:spt="75" o:preferrelative="t" path="m@4@5l@4@11@9@11@9@5xe" filled="f" stroked="f">
-                <v:stroke joinstyle="miter"/>
-                <v:formulas>
-                  <v:f eqn="if lineDrawn pixelLineWidth 0"/>
-                  <v:f eqn="sum @0 1 0"/>
-                  <v:f eqn="sum 0 0 @1"/>
-                  <v:f eqn="prod @2 1 2"/>
-                  <v:f eqn="prod @3 21600 pixelWidth"/>
-                  <v:f eqn="prod @3 21600 pixelHeight"/>
-                  <v:f eqn="sum @0 0 1"/>
-                  <v:f eqn="prod @6 1 2"/>
-                  <v:f eqn="prod @7 21600 pixelWidth"/>
-                  <v:f eqn="sum @8 21600 0"/>
-                  <v:f eqn="prod @7 21600 pixelHeight"/>
-                  <v:f eqn="sum @10 21600 0"/>
-                </v:formulas>
-                <v:path o:extrusionok="f" gradientshapeok="t" o:connecttype="rect"/>
-                <o:lock v:ext="edit" aspectratio="t"/>
-              </v:shapetype>
-              <v:shape id="_x0000_i37" o:spid="_x0000_s37" type="#_x0000_t75" style="width:523.30pt;height:135.52pt;mso-wrap-distance-left:0.00pt;mso-wrap-distance-top:0.00pt;mso-wrap-distance-right:0.00pt;mso-wrap-distance-bottom:0.00pt;z-index:1;" stroked="false">
-                <v:imagedata r:id="rId47" o:title=""/>
-                <o:lock v:ext="edit" rotation="t"/>
-              </v:shape>
-            </w:pict>
-          </mc:Fallback>
-        </mc:AlternateContent>
       </w:r>
       <w:r>
         <w:rPr>
           <w:highlight w:val="none"/>
         </w:rPr>
       </w:r>
-      <w:r>
-        <w:rPr>
-          <w:highlight w:val="none"/>
-        </w:rPr>
-      </w:r>
+      <w:r/>
     </w:p>
     <w:sectPr>
       <w:footerReference w:type="default" r:id="rId8"/>
@@ -2657,7 +2583,6 @@
         <w:ind/>
         <w:rPr/>
       </w:pPr>
-      <w:r/>
       <w:r>
         <w:separator/>
       </w:r>
@@ -2672,7 +2597,6 @@
         <w:ind/>
         <w:rPr/>
       </w:pPr>
-      <w:r/>
       <w:r>
         <w:continuationSeparator/>
       </w:r>
@@ -2686,7 +2610,7 @@
 <w:ftr xmlns:wpc="http://schemas.microsoft.com/office/word/2010/wordprocessingCanvas" xmlns:mc="http://schemas.openxmlformats.org/markup-compatibility/2006" xmlns:o="urn:schemas-microsoft-com:office:office" xmlns:r="http://schemas.openxmlformats.org/officeDocument/2006/relationships" xmlns:m="http://schemas.openxmlformats.org/officeDocument/2006/math" xmlns:v="urn:schemas-microsoft-com:vml" xmlns:wp14="http://schemas.microsoft.com/office/word/2010/wordprocessingDrawing" xmlns:wp="http://schemas.openxmlformats.org/drawingml/2006/wordprocessingDrawing" xmlns:w10="urn:schemas-microsoft-com:office:word" xmlns:w="http://schemas.openxmlformats.org/wordprocessingml/2006/main" xmlns:w14="http://schemas.microsoft.com/office/word/2010/wordml" xmlns:w15="http://schemas.microsoft.com/office/word/2012/wordml" xmlns:wpg="http://schemas.microsoft.com/office/word/2010/wordprocessingGroup" xmlns:wpi="http://schemas.microsoft.com/office/word/2010/wordprocessingInk" xmlns:wne="http://schemas.microsoft.com/office/word/2006/wordml" xmlns:a="http://schemas.openxmlformats.org/drawingml/2006/main" xmlns:wps="http://schemas.microsoft.com/office/word/2010/wordprocessingShape" mc:Ignorable="w14 w15 wp14">
   <w:p>
     <w:pPr>
-      <w:pStyle w:val="44"/>
+      <w:pStyle w:val="698"/>
       <w:pBdr/>
       <w:spacing/>
       <w:ind/>
@@ -2703,12 +2627,13 @@
   </w:p>
   <w:p>
     <w:pPr>
-      <w:pStyle w:val="44"/>
+      <w:pStyle w:val="698"/>
       <w:pBdr/>
       <w:spacing/>
       <w:ind/>
       <w:rPr/>
     </w:pPr>
+    <w:r/>
     <w:r/>
   </w:p>
 </w:ftr>
@@ -2724,7 +2649,6 @@
         <w:ind/>
         <w:rPr/>
       </w:pPr>
-      <w:r/>
       <w:r>
         <w:separator/>
       </w:r>
@@ -2739,7 +2663,6 @@
         <w:ind/>
         <w:rPr/>
       </w:pPr>
-      <w:r/>
       <w:r>
         <w:continuationSeparator/>
       </w:r>
@@ -2907,11 +2830,11 @@
     <w:lsdException w:name="Bibliography" w:uiPriority="37"/>
     <w:lsdException w:name="TOC Heading" w:uiPriority="39" w:qFormat="1"/>
   </w:latentStyles>
-  <w:style w:type="paragraph" w:styleId="13">
+  <w:style w:type="paragraph" w:styleId="670">
     <w:name w:val="Heading 1"/>
-    <w:basedOn w:val="617"/>
-    <w:next w:val="617"/>
-    <w:link w:val="14"/>
+    <w:basedOn w:val="846"/>
+    <w:next w:val="846"/>
+    <w:link w:val="671"/>
     <w:uiPriority w:val="9"/>
     <w:qFormat/>
     <w:pPr>
@@ -2928,10 +2851,9 @@
       <w:szCs w:val="40"/>
     </w:rPr>
   </w:style>
-  <w:style w:type="character" w:styleId="14">
+  <w:style w:type="character" w:styleId="671">
     <w:name w:val="Heading 1 Char"/>
-    <w:basedOn w:val="11"/>
-    <w:link w:val="13"/>
+    <w:link w:val="670"/>
     <w:uiPriority w:val="9"/>
     <w:pPr>
       <w:pBdr/>
@@ -2944,11 +2866,11 @@
       <w:szCs w:val="40"/>
     </w:rPr>
   </w:style>
-  <w:style w:type="paragraph" w:styleId="15">
+  <w:style w:type="paragraph" w:styleId="672">
     <w:name w:val="Heading 2"/>
-    <w:basedOn w:val="617"/>
-    <w:next w:val="617"/>
-    <w:link w:val="16"/>
+    <w:basedOn w:val="846"/>
+    <w:next w:val="846"/>
+    <w:link w:val="673"/>
     <w:uiPriority w:val="9"/>
     <w:unhideWhenUsed/>
     <w:qFormat/>
@@ -2965,10 +2887,9 @@
       <w:sz w:val="34"/>
     </w:rPr>
   </w:style>
-  <w:style w:type="character" w:styleId="16">
+  <w:style w:type="character" w:styleId="673">
     <w:name w:val="Heading 2 Char"/>
-    <w:basedOn w:val="11"/>
-    <w:link w:val="15"/>
+    <w:link w:val="672"/>
     <w:uiPriority w:val="9"/>
     <w:pPr>
       <w:pBdr/>
@@ -2980,11 +2901,11 @@
       <w:sz w:val="34"/>
     </w:rPr>
   </w:style>
-  <w:style w:type="paragraph" w:styleId="17">
+  <w:style w:type="paragraph" w:styleId="674">
     <w:name w:val="Heading 3"/>
-    <w:basedOn w:val="617"/>
-    <w:next w:val="617"/>
-    <w:link w:val="18"/>
+    <w:basedOn w:val="846"/>
+    <w:next w:val="846"/>
+    <w:link w:val="675"/>
     <w:uiPriority w:val="9"/>
     <w:unhideWhenUsed/>
     <w:qFormat/>
@@ -3002,10 +2923,9 @@
       <w:szCs w:val="30"/>
     </w:rPr>
   </w:style>
-  <w:style w:type="character" w:styleId="18">
+  <w:style w:type="character" w:styleId="675">
     <w:name w:val="Heading 3 Char"/>
-    <w:basedOn w:val="11"/>
-    <w:link w:val="17"/>
+    <w:link w:val="674"/>
     <w:uiPriority w:val="9"/>
     <w:pPr>
       <w:pBdr/>
@@ -3018,11 +2938,11 @@
       <w:szCs w:val="30"/>
     </w:rPr>
   </w:style>
-  <w:style w:type="paragraph" w:styleId="19">
+  <w:style w:type="paragraph" w:styleId="676">
     <w:name w:val="Heading 4"/>
-    <w:basedOn w:val="617"/>
-    <w:next w:val="617"/>
-    <w:link w:val="20"/>
+    <w:basedOn w:val="846"/>
+    <w:next w:val="846"/>
+    <w:link w:val="677"/>
     <w:uiPriority w:val="9"/>
     <w:unhideWhenUsed/>
     <w:qFormat/>
@@ -3042,10 +2962,9 @@
       <w:szCs w:val="26"/>
     </w:rPr>
   </w:style>
-  <w:style w:type="character" w:styleId="20">
+  <w:style w:type="character" w:styleId="677">
     <w:name w:val="Heading 4 Char"/>
-    <w:basedOn w:val="11"/>
-    <w:link w:val="19"/>
+    <w:link w:val="676"/>
     <w:uiPriority w:val="9"/>
     <w:pPr>
       <w:pBdr/>
@@ -3060,11 +2979,11 @@
       <w:szCs w:val="26"/>
     </w:rPr>
   </w:style>
-  <w:style w:type="paragraph" w:styleId="21">
+  <w:style w:type="paragraph" w:styleId="678">
     <w:name w:val="Heading 5"/>
-    <w:basedOn w:val="617"/>
-    <w:next w:val="617"/>
-    <w:link w:val="22"/>
+    <w:basedOn w:val="846"/>
+    <w:next w:val="846"/>
+    <w:link w:val="679"/>
     <w:uiPriority w:val="9"/>
     <w:unhideWhenUsed/>
     <w:qFormat/>
@@ -3084,10 +3003,9 @@
       <w:szCs w:val="24"/>
     </w:rPr>
   </w:style>
-  <w:style w:type="character" w:styleId="22">
+  <w:style w:type="character" w:styleId="679">
     <w:name w:val="Heading 5 Char"/>
-    <w:basedOn w:val="11"/>
-    <w:link w:val="21"/>
+    <w:link w:val="678"/>
     <w:uiPriority w:val="9"/>
     <w:pPr>
       <w:pBdr/>
@@ -3102,11 +3020,11 @@
       <w:szCs w:val="24"/>
     </w:rPr>
   </w:style>
-  <w:style w:type="paragraph" w:styleId="23">
+  <w:style w:type="paragraph" w:styleId="680">
     <w:name w:val="Heading 6"/>
-    <w:basedOn w:val="617"/>
-    <w:next w:val="617"/>
-    <w:link w:val="24"/>
+    <w:basedOn w:val="846"/>
+    <w:next w:val="846"/>
+    <w:link w:val="681"/>
     <w:uiPriority w:val="9"/>
     <w:unhideWhenUsed/>
     <w:qFormat/>
@@ -3126,10 +3044,9 @@
       <w:szCs w:val="22"/>
     </w:rPr>
   </w:style>
-  <w:style w:type="character" w:styleId="24">
+  <w:style w:type="character" w:styleId="681">
     <w:name w:val="Heading 6 Char"/>
-    <w:basedOn w:val="11"/>
-    <w:link w:val="23"/>
+    <w:link w:val="680"/>
     <w:uiPriority w:val="9"/>
     <w:pPr>
       <w:pBdr/>
@@ -3144,11 +3061,11 @@
       <w:szCs w:val="22"/>
     </w:rPr>
   </w:style>
-  <w:style w:type="paragraph" w:styleId="25">
+  <w:style w:type="paragraph" w:styleId="682">
     <w:name w:val="Heading 7"/>
-    <w:basedOn w:val="617"/>
-    <w:next w:val="617"/>
-    <w:link w:val="26"/>
+    <w:basedOn w:val="846"/>
+    <w:next w:val="846"/>
+    <w:link w:val="683"/>
     <w:uiPriority w:val="9"/>
     <w:unhideWhenUsed/>
     <w:qFormat/>
@@ -3170,10 +3087,9 @@
       <w:szCs w:val="22"/>
     </w:rPr>
   </w:style>
-  <w:style w:type="character" w:styleId="26">
+  <w:style w:type="character" w:styleId="683">
     <w:name w:val="Heading 7 Char"/>
-    <w:basedOn w:val="11"/>
-    <w:link w:val="25"/>
+    <w:link w:val="682"/>
     <w:uiPriority w:val="9"/>
     <w:pPr>
       <w:pBdr/>
@@ -3190,11 +3106,11 @@
       <w:szCs w:val="22"/>
     </w:rPr>
   </w:style>
-  <w:style w:type="paragraph" w:styleId="27">
+  <w:style w:type="paragraph" w:styleId="684">
     <w:name w:val="Heading 8"/>
-    <w:basedOn w:val="617"/>
-    <w:next w:val="617"/>
-    <w:link w:val="28"/>
+    <w:basedOn w:val="846"/>
+    <w:next w:val="846"/>
+    <w:link w:val="685"/>
     <w:uiPriority w:val="9"/>
     <w:unhideWhenUsed/>
     <w:qFormat/>
@@ -3214,10 +3130,9 @@
       <w:szCs w:val="22"/>
     </w:rPr>
   </w:style>
-  <w:style w:type="character" w:styleId="28">
+  <w:style w:type="character" w:styleId="685">
     <w:name w:val="Heading 8 Char"/>
-    <w:basedOn w:val="11"/>
-    <w:link w:val="27"/>
+    <w:link w:val="684"/>
     <w:uiPriority w:val="9"/>
     <w:pPr>
       <w:pBdr/>
@@ -3232,11 +3147,11 @@
       <w:szCs w:val="22"/>
     </w:rPr>
   </w:style>
-  <w:style w:type="paragraph" w:styleId="29">
+  <w:style w:type="paragraph" w:styleId="686">
     <w:name w:val="Heading 9"/>
-    <w:basedOn w:val="617"/>
-    <w:next w:val="617"/>
-    <w:link w:val="30"/>
+    <w:basedOn w:val="846"/>
+    <w:next w:val="846"/>
+    <w:link w:val="687"/>
     <w:uiPriority w:val="9"/>
     <w:unhideWhenUsed/>
     <w:qFormat/>
@@ -3256,10 +3171,9 @@
       <w:szCs w:val="21"/>
     </w:rPr>
   </w:style>
-  <w:style w:type="character" w:styleId="30">
+  <w:style w:type="character" w:styleId="687">
     <w:name w:val="Heading 9 Char"/>
-    <w:basedOn w:val="11"/>
-    <w:link w:val="29"/>
+    <w:link w:val="686"/>
     <w:uiPriority w:val="9"/>
     <w:pPr>
       <w:pBdr/>
@@ -3274,11 +3188,11 @@
       <w:szCs w:val="21"/>
     </w:rPr>
   </w:style>
-  <w:style w:type="paragraph" w:styleId="34">
+  <w:style w:type="paragraph" w:styleId="688">
     <w:name w:val="Title"/>
-    <w:basedOn w:val="617"/>
-    <w:next w:val="617"/>
-    <w:link w:val="35"/>
+    <w:basedOn w:val="846"/>
+    <w:next w:val="846"/>
+    <w:link w:val="689"/>
     <w:uiPriority w:val="10"/>
     <w:qFormat/>
     <w:pPr>
@@ -3292,10 +3206,9 @@
       <w:szCs w:val="48"/>
     </w:rPr>
   </w:style>
-  <w:style w:type="character" w:styleId="35">
+  <w:style w:type="character" w:styleId="689">
     <w:name w:val="Title Char"/>
-    <w:basedOn w:val="11"/>
-    <w:link w:val="34"/>
+    <w:link w:val="688"/>
     <w:uiPriority w:val="10"/>
     <w:pPr>
       <w:pBdr/>
@@ -3307,11 +3220,11 @@
       <w:szCs w:val="48"/>
     </w:rPr>
   </w:style>
-  <w:style w:type="paragraph" w:styleId="36">
+  <w:style w:type="paragraph" w:styleId="690">
     <w:name w:val="Subtitle"/>
-    <w:basedOn w:val="617"/>
-    <w:next w:val="617"/>
-    <w:link w:val="37"/>
+    <w:basedOn w:val="846"/>
+    <w:next w:val="846"/>
+    <w:link w:val="691"/>
     <w:uiPriority w:val="11"/>
     <w:qFormat/>
     <w:pPr>
@@ -3324,10 +3237,9 @@
       <w:szCs w:val="24"/>
     </w:rPr>
   </w:style>
-  <w:style w:type="character" w:styleId="37">
+  <w:style w:type="character" w:styleId="691">
     <w:name w:val="Subtitle Char"/>
-    <w:basedOn w:val="11"/>
-    <w:link w:val="36"/>
+    <w:link w:val="690"/>
     <w:uiPriority w:val="11"/>
     <w:pPr>
       <w:pBdr/>
@@ -3339,11 +3251,11 @@
       <w:szCs w:val="24"/>
     </w:rPr>
   </w:style>
-  <w:style w:type="paragraph" w:styleId="38">
+  <w:style w:type="paragraph" w:styleId="692">
     <w:name w:val="Quote"/>
-    <w:basedOn w:val="617"/>
-    <w:next w:val="617"/>
-    <w:link w:val="39"/>
+    <w:basedOn w:val="846"/>
+    <w:next w:val="846"/>
+    <w:link w:val="693"/>
     <w:uiPriority w:val="29"/>
     <w:qFormat/>
     <w:pPr>
@@ -3355,9 +3267,9 @@
       <w:i/>
     </w:rPr>
   </w:style>
-  <w:style w:type="character" w:styleId="39">
+  <w:style w:type="character" w:styleId="693">
     <w:name w:val="Quote Char"/>
-    <w:link w:val="38"/>
+    <w:link w:val="692"/>
     <w:uiPriority w:val="29"/>
     <w:pPr>
       <w:pBdr/>
@@ -3368,11 +3280,11 @@
       <w:i/>
     </w:rPr>
   </w:style>
-  <w:style w:type="paragraph" w:styleId="40">
+  <w:style w:type="paragraph" w:styleId="694">
     <w:name w:val="Intense Quote"/>
-    <w:basedOn w:val="617"/>
-    <w:next w:val="617"/>
-    <w:link w:val="41"/>
+    <w:basedOn w:val="846"/>
+    <w:next w:val="846"/>
+    <w:link w:val="695"/>
     <w:uiPriority w:val="30"/>
     <w:qFormat/>
     <w:pPr>
@@ -3391,9 +3303,9 @@
       <w:i/>
     </w:rPr>
   </w:style>
-  <w:style w:type="character" w:styleId="41">
+  <w:style w:type="character" w:styleId="695">
     <w:name w:val="Intense Quote Char"/>
-    <w:link w:val="40"/>
+    <w:link w:val="694"/>
     <w:uiPriority w:val="30"/>
     <w:pPr>
       <w:pBdr/>
@@ -3404,10 +3316,10 @@
       <w:i/>
     </w:rPr>
   </w:style>
-  <w:style w:type="paragraph" w:styleId="42">
+  <w:style w:type="paragraph" w:styleId="696">
     <w:name w:val="Header"/>
-    <w:basedOn w:val="617"/>
-    <w:link w:val="43"/>
+    <w:basedOn w:val="846"/>
+    <w:link w:val="697"/>
     <w:uiPriority w:val="99"/>
     <w:unhideWhenUsed/>
     <w:pPr>
@@ -3420,10 +3332,9 @@
       <w:ind/>
     </w:pPr>
   </w:style>
-  <w:style w:type="character" w:styleId="43">
+  <w:style w:type="character" w:styleId="697">
     <w:name w:val="Header Char"/>
-    <w:basedOn w:val="11"/>
-    <w:link w:val="42"/>
+    <w:link w:val="696"/>
     <w:uiPriority w:val="99"/>
     <w:pPr>
       <w:pBdr/>
@@ -3431,10 +3342,10 @@
       <w:ind/>
     </w:pPr>
   </w:style>
-  <w:style w:type="paragraph" w:styleId="44">
+  <w:style w:type="paragraph" w:styleId="698">
     <w:name w:val="Footer"/>
-    <w:basedOn w:val="617"/>
-    <w:link w:val="47"/>
+    <w:basedOn w:val="846"/>
+    <w:link w:val="701"/>
     <w:uiPriority w:val="99"/>
     <w:unhideWhenUsed/>
     <w:pPr>
@@ -3447,10 +3358,9 @@
       <w:ind/>
     </w:pPr>
   </w:style>
-  <w:style w:type="character" w:styleId="45">
+  <w:style w:type="character" w:styleId="699">
     <w:name w:val="Footer Char"/>
-    <w:basedOn w:val="11"/>
-    <w:link w:val="44"/>
+    <w:link w:val="698"/>
     <w:uiPriority w:val="99"/>
     <w:pPr>
       <w:pBdr/>
@@ -3458,10 +3368,10 @@
       <w:ind/>
     </w:pPr>
   </w:style>
-  <w:style w:type="paragraph" w:styleId="46">
+  <w:style w:type="paragraph" w:styleId="700">
     <w:name w:val="Caption"/>
-    <w:basedOn w:val="617"/>
-    <w:next w:val="617"/>
+    <w:basedOn w:val="846"/>
+    <w:next w:val="846"/>
     <w:uiPriority w:val="35"/>
     <w:semiHidden/>
     <w:unhideWhenUsed/>
@@ -3479,10 +3389,10 @@
       <w:szCs w:val="18"/>
     </w:rPr>
   </w:style>
-  <w:style w:type="character" w:styleId="47">
+  <w:style w:type="character" w:styleId="701">
     <w:name w:val="Caption Char"/>
-    <w:basedOn w:val="46"/>
-    <w:link w:val="44"/>
+    <w:basedOn w:val="700"/>
+    <w:link w:val="698"/>
     <w:uiPriority w:val="99"/>
     <w:pPr>
       <w:pBdr/>
@@ -3490,9 +3400,9 @@
       <w:ind/>
     </w:pPr>
   </w:style>
-  <w:style w:type="table" w:styleId="48">
+  <w:style w:type="table" w:styleId="702">
     <w:name w:val="Table Grid"/>
-    <w:basedOn w:val="618"/>
+    <w:basedOn w:val="847"/>
     <w:uiPriority w:val="59"/>
     <w:pPr>
       <w:pBdr/>
@@ -3689,9 +3599,9 @@
       </w:tcPr>
     </w:tblStylePr>
   </w:style>
-  <w:style w:type="table" w:styleId="49">
+  <w:style w:type="table" w:styleId="703">
     <w:name w:val="Table Grid Light"/>
-    <w:basedOn w:val="618"/>
+    <w:basedOn w:val="847"/>
     <w:uiPriority w:val="59"/>
     <w:pPr>
       <w:pBdr/>
@@ -3888,9 +3798,9 @@
       </w:tcPr>
     </w:tblStylePr>
   </w:style>
-  <w:style w:type="table" w:styleId="50">
+  <w:style w:type="table" w:styleId="704">
     <w:name w:val="Plain Table 1"/>
-    <w:basedOn w:val="618"/>
+    <w:basedOn w:val="847"/>
     <w:uiPriority w:val="59"/>
     <w:pPr>
       <w:pBdr/>
@@ -4113,9 +4023,9 @@
       </w:tcPr>
     </w:tblStylePr>
   </w:style>
-  <w:style w:type="table" w:styleId="51">
+  <w:style w:type="table" w:styleId="705">
     <w:name w:val="Plain Table 2"/>
-    <w:basedOn w:val="618"/>
+    <w:basedOn w:val="847"/>
     <w:uiPriority w:val="59"/>
     <w:pPr>
       <w:pBdr/>
@@ -4346,9 +4256,9 @@
       </w:tcPr>
     </w:tblStylePr>
   </w:style>
-  <w:style w:type="table" w:styleId="52">
+  <w:style w:type="table" w:styleId="706">
     <w:name w:val="Plain Table 3"/>
-    <w:basedOn w:val="618"/>
+    <w:basedOn w:val="847"/>
     <w:uiPriority w:val="99"/>
     <w:pPr>
       <w:pBdr/>
@@ -4576,9 +4486,9 @@
       </w:tcPr>
     </w:tblStylePr>
   </w:style>
-  <w:style w:type="table" w:styleId="53">
+  <w:style w:type="table" w:styleId="707">
     <w:name w:val="Plain Table 4"/>
-    <w:basedOn w:val="618"/>
+    <w:basedOn w:val="847"/>
     <w:uiPriority w:val="99"/>
     <w:pPr>
       <w:pBdr/>
@@ -4792,9 +4702,9 @@
       </w:tcPr>
     </w:tblStylePr>
   </w:style>
-  <w:style w:type="table" w:styleId="54">
+  <w:style w:type="table" w:styleId="708">
     <w:name w:val="Plain Table 5"/>
-    <w:basedOn w:val="618"/>
+    <w:basedOn w:val="847"/>
     <w:uiPriority w:val="99"/>
     <w:pPr>
       <w:pBdr/>
@@ -5025,9 +4935,9 @@
       </w:tcPr>
     </w:tblStylePr>
   </w:style>
-  <w:style w:type="table" w:styleId="55">
+  <w:style w:type="table" w:styleId="709">
     <w:name w:val="Grid Table 1 Light"/>
-    <w:basedOn w:val="618"/>
+    <w:basedOn w:val="847"/>
     <w:uiPriority w:val="99"/>
     <w:pPr>
       <w:pBdr/>
@@ -5248,9 +5158,9 @@
       </w:tcPr>
     </w:tblStylePr>
   </w:style>
-  <w:style w:type="table" w:styleId="56">
+  <w:style w:type="table" w:styleId="710">
     <w:name w:val="Grid Table 1 Light - Accent 1"/>
-    <w:basedOn w:val="618"/>
+    <w:basedOn w:val="847"/>
     <w:uiPriority w:val="99"/>
     <w:pPr>
       <w:pBdr/>
@@ -5471,9 +5381,9 @@
       </w:tcPr>
     </w:tblStylePr>
   </w:style>
-  <w:style w:type="table" w:styleId="57">
+  <w:style w:type="table" w:styleId="711">
     <w:name w:val="Grid Table 1 Light - Accent 2"/>
-    <w:basedOn w:val="618"/>
+    <w:basedOn w:val="847"/>
     <w:uiPriority w:val="99"/>
     <w:pPr>
       <w:pBdr/>
@@ -5694,9 +5604,9 @@
       </w:tcPr>
     </w:tblStylePr>
   </w:style>
-  <w:style w:type="table" w:styleId="58">
+  <w:style w:type="table" w:styleId="712">
     <w:name w:val="Grid Table 1 Light - Accent 3"/>
-    <w:basedOn w:val="618"/>
+    <w:basedOn w:val="847"/>
     <w:uiPriority w:val="99"/>
     <w:pPr>
       <w:pBdr/>
@@ -5917,9 +5827,9 @@
       </w:tcPr>
     </w:tblStylePr>
   </w:style>
-  <w:style w:type="table" w:styleId="59">
+  <w:style w:type="table" w:styleId="713">
     <w:name w:val="Grid Table 1 Light - Accent 4"/>
-    <w:basedOn w:val="618"/>
+    <w:basedOn w:val="847"/>
     <w:uiPriority w:val="99"/>
     <w:pPr>
       <w:pBdr/>
@@ -6140,9 +6050,9 @@
       </w:tcPr>
     </w:tblStylePr>
   </w:style>
-  <w:style w:type="table" w:styleId="60">
+  <w:style w:type="table" w:styleId="714">
     <w:name w:val="Grid Table 1 Light - Accent 5"/>
-    <w:basedOn w:val="618"/>
+    <w:basedOn w:val="847"/>
     <w:uiPriority w:val="99"/>
     <w:pPr>
       <w:pBdr/>
@@ -6363,9 +6273,9 @@
       </w:tcPr>
     </w:tblStylePr>
   </w:style>
-  <w:style w:type="table" w:styleId="61">
+  <w:style w:type="table" w:styleId="715">
     <w:name w:val="Grid Table 1 Light - Accent 6"/>
-    <w:basedOn w:val="618"/>
+    <w:basedOn w:val="847"/>
     <w:uiPriority w:val="99"/>
     <w:pPr>
       <w:pBdr/>
@@ -6586,9 +6496,9 @@
       </w:tcPr>
     </w:tblStylePr>
   </w:style>
-  <w:style w:type="table" w:styleId="62">
+  <w:style w:type="table" w:styleId="716">
     <w:name w:val="Grid Table 2"/>
-    <w:basedOn w:val="618"/>
+    <w:basedOn w:val="847"/>
     <w:uiPriority w:val="99"/>
     <w:pPr>
       <w:pBdr/>
@@ -6818,9 +6728,9 @@
       </w:tcPr>
     </w:tblStylePr>
   </w:style>
-  <w:style w:type="table" w:styleId="63">
+  <w:style w:type="table" w:styleId="717">
     <w:name w:val="Grid Table 2 - Accent 1"/>
-    <w:basedOn w:val="618"/>
+    <w:basedOn w:val="847"/>
     <w:uiPriority w:val="99"/>
     <w:pPr>
       <w:pBdr/>
@@ -7050,9 +6960,9 @@
       </w:tcPr>
     </w:tblStylePr>
   </w:style>
-  <w:style w:type="table" w:styleId="64">
+  <w:style w:type="table" w:styleId="718">
     <w:name w:val="Grid Table 2 - Accent 2"/>
-    <w:basedOn w:val="618"/>
+    <w:basedOn w:val="847"/>
     <w:uiPriority w:val="99"/>
     <w:pPr>
       <w:pBdr/>
@@ -7282,9 +7192,9 @@
       </w:tcPr>
     </w:tblStylePr>
   </w:style>
-  <w:style w:type="table" w:styleId="65">
+  <w:style w:type="table" w:styleId="719">
     <w:name w:val="Grid Table 2 - Accent 3"/>
-    <w:basedOn w:val="618"/>
+    <w:basedOn w:val="847"/>
     <w:uiPriority w:val="99"/>
     <w:pPr>
       <w:pBdr/>
@@ -7514,9 +7424,9 @@
       </w:tcPr>
     </w:tblStylePr>
   </w:style>
-  <w:style w:type="table" w:styleId="66">
+  <w:style w:type="table" w:styleId="720">
     <w:name w:val="Grid Table 2 - Accent 4"/>
-    <w:basedOn w:val="618"/>
+    <w:basedOn w:val="847"/>
     <w:uiPriority w:val="99"/>
     <w:pPr>
       <w:pBdr/>
@@ -7746,9 +7656,9 @@
       </w:tcPr>
     </w:tblStylePr>
   </w:style>
-  <w:style w:type="table" w:styleId="67">
+  <w:style w:type="table" w:styleId="721">
     <w:name w:val="Grid Table 2 - Accent 5"/>
-    <w:basedOn w:val="618"/>
+    <w:basedOn w:val="847"/>
     <w:uiPriority w:val="99"/>
     <w:pPr>
       <w:pBdr/>
@@ -7978,9 +7888,9 @@
       </w:tcPr>
     </w:tblStylePr>
   </w:style>
-  <w:style w:type="table" w:styleId="68">
+  <w:style w:type="table" w:styleId="722">
     <w:name w:val="Grid Table 2 - Accent 6"/>
-    <w:basedOn w:val="618"/>
+    <w:basedOn w:val="847"/>
     <w:uiPriority w:val="99"/>
     <w:pPr>
       <w:pBdr/>
@@ -8210,9 +8120,9 @@
       </w:tcPr>
     </w:tblStylePr>
   </w:style>
-  <w:style w:type="table" w:styleId="69">
+  <w:style w:type="table" w:styleId="723">
     <w:name w:val="Grid Table 3"/>
-    <w:basedOn w:val="618"/>
+    <w:basedOn w:val="847"/>
     <w:uiPriority w:val="99"/>
     <w:pPr>
       <w:pBdr/>
@@ -8311,29 +8221,6 @@
         <w:tblBorders/>
       </w:tblPr>
       <w:tcPr>
-        <w:shd w:color="ffffff"/>
-        <w:tcBorders>
-          <w:top w:val="none" w:color="000000" w:sz="4" w:space="0"/>
-          <w:left w:val="none" w:color="000000" w:sz="4" w:space="0"/>
-          <w:bottom w:val="none" w:color="000000" w:sz="4" w:space="0"/>
-          <w:right w:val="none" w:color="000000" w:sz="4" w:space="0"/>
-        </w:tcBorders>
-      </w:tcPr>
-    </w:tblStylePr>
-    <w:tblStylePr w:type="firstRow">
-      <w:rPr>
-        <w:b/>
-        <w:color w:val="404040"/>
-      </w:rPr>
-      <w:pPr>
-        <w:pBdr/>
-        <w:spacing/>
-        <w:ind/>
-      </w:pPr>
-      <w:tblPr>
-        <w:tblBorders/>
-      </w:tblPr>
-      <w:tcPr>
         <w:shd w:val="clear" w:color="ffffff"/>
         <w:tcBorders>
           <w:top w:val="none" w:color="000000" w:sz="4" w:space="0"/>
@@ -8343,30 +8230,7 @@
         </w:tcBorders>
       </w:tcPr>
     </w:tblStylePr>
-    <w:tblStylePr w:type="lastCol">
-      <w:rPr>
-        <w:i/>
-        <w:color w:val="404040"/>
-      </w:rPr>
-      <w:pPr>
-        <w:pBdr/>
-        <w:spacing/>
-        <w:ind/>
-      </w:pPr>
-      <w:tblPr>
-        <w:tblBorders/>
-      </w:tblPr>
-      <w:tcPr>
-        <w:shd w:color="ffffff"/>
-        <w:tcBorders>
-          <w:top w:val="none" w:color="000000" w:sz="4" w:space="0"/>
-          <w:left w:val="none" w:color="000000" w:sz="4" w:space="0"/>
-          <w:bottom w:val="none" w:color="000000" w:sz="4" w:space="0"/>
-          <w:right w:val="none" w:color="000000" w:sz="4" w:space="0"/>
-        </w:tcBorders>
-      </w:tcPr>
-    </w:tblStylePr>
-    <w:tblStylePr w:type="lastRow">
+    <w:tblStylePr w:type="firstRow">
       <w:rPr>
         <w:b/>
         <w:color w:val="404040"/>
@@ -8389,6 +8253,52 @@
         </w:tcBorders>
       </w:tcPr>
     </w:tblStylePr>
+    <w:tblStylePr w:type="lastCol">
+      <w:rPr>
+        <w:i/>
+        <w:color w:val="404040"/>
+      </w:rPr>
+      <w:pPr>
+        <w:pBdr/>
+        <w:spacing/>
+        <w:ind/>
+      </w:pPr>
+      <w:tblPr>
+        <w:tblBorders/>
+      </w:tblPr>
+      <w:tcPr>
+        <w:shd w:val="clear" w:color="ffffff"/>
+        <w:tcBorders>
+          <w:top w:val="none" w:color="000000" w:sz="4" w:space="0"/>
+          <w:left w:val="none" w:color="000000" w:sz="4" w:space="0"/>
+          <w:bottom w:val="none" w:color="000000" w:sz="4" w:space="0"/>
+          <w:right w:val="none" w:color="000000" w:sz="4" w:space="0"/>
+        </w:tcBorders>
+      </w:tcPr>
+    </w:tblStylePr>
+    <w:tblStylePr w:type="lastRow">
+      <w:rPr>
+        <w:b/>
+        <w:color w:val="404040"/>
+      </w:rPr>
+      <w:pPr>
+        <w:pBdr/>
+        <w:spacing/>
+        <w:ind/>
+      </w:pPr>
+      <w:tblPr>
+        <w:tblBorders/>
+      </w:tblPr>
+      <w:tcPr>
+        <w:shd w:val="clear" w:color="ffffff"/>
+        <w:tcBorders>
+          <w:top w:val="none" w:color="000000" w:sz="4" w:space="0"/>
+          <w:left w:val="none" w:color="000000" w:sz="4" w:space="0"/>
+          <w:bottom w:val="none" w:color="000000" w:sz="4" w:space="0"/>
+          <w:right w:val="none" w:color="000000" w:sz="4" w:space="0"/>
+        </w:tcBorders>
+      </w:tcPr>
+    </w:tblStylePr>
     <w:tblStylePr w:type="nwCell">
       <w:pPr>
         <w:pBdr/>
@@ -8455,9 +8365,9 @@
       </w:tcPr>
     </w:tblStylePr>
   </w:style>
-  <w:style w:type="table" w:styleId="70">
+  <w:style w:type="table" w:styleId="724">
     <w:name w:val="Grid Table 3 - Accent 1"/>
-    <w:basedOn w:val="618"/>
+    <w:basedOn w:val="847"/>
     <w:uiPriority w:val="99"/>
     <w:pPr>
       <w:pBdr/>
@@ -8556,29 +8466,6 @@
         <w:tblBorders/>
       </w:tblPr>
       <w:tcPr>
-        <w:shd w:color="ffffff"/>
-        <w:tcBorders>
-          <w:top w:val="none" w:color="000000" w:sz="4" w:space="0"/>
-          <w:left w:val="none" w:color="000000" w:sz="4" w:space="0"/>
-          <w:bottom w:val="none" w:color="000000" w:sz="4" w:space="0"/>
-          <w:right w:val="none" w:color="000000" w:sz="4" w:space="0"/>
-        </w:tcBorders>
-      </w:tcPr>
-    </w:tblStylePr>
-    <w:tblStylePr w:type="firstRow">
-      <w:rPr>
-        <w:b/>
-        <w:color w:val="404040"/>
-      </w:rPr>
-      <w:pPr>
-        <w:pBdr/>
-        <w:spacing/>
-        <w:ind/>
-      </w:pPr>
-      <w:tblPr>
-        <w:tblBorders/>
-      </w:tblPr>
-      <w:tcPr>
         <w:shd w:val="clear" w:color="ffffff"/>
         <w:tcBorders>
           <w:top w:val="none" w:color="000000" w:sz="4" w:space="0"/>
@@ -8588,30 +8475,7 @@
         </w:tcBorders>
       </w:tcPr>
     </w:tblStylePr>
-    <w:tblStylePr w:type="lastCol">
-      <w:rPr>
-        <w:i/>
-        <w:color w:val="404040"/>
-      </w:rPr>
-      <w:pPr>
-        <w:pBdr/>
-        <w:spacing/>
-        <w:ind/>
-      </w:pPr>
-      <w:tblPr>
-        <w:tblBorders/>
-      </w:tblPr>
-      <w:tcPr>
-        <w:shd w:color="ffffff"/>
-        <w:tcBorders>
-          <w:top w:val="none" w:color="000000" w:sz="4" w:space="0"/>
-          <w:left w:val="none" w:color="000000" w:sz="4" w:space="0"/>
-          <w:bottom w:val="none" w:color="000000" w:sz="4" w:space="0"/>
-          <w:right w:val="none" w:color="000000" w:sz="4" w:space="0"/>
-        </w:tcBorders>
-      </w:tcPr>
-    </w:tblStylePr>
-    <w:tblStylePr w:type="lastRow">
+    <w:tblStylePr w:type="firstRow">
       <w:rPr>
         <w:b/>
         <w:color w:val="404040"/>
@@ -8634,6 +8498,52 @@
         </w:tcBorders>
       </w:tcPr>
     </w:tblStylePr>
+    <w:tblStylePr w:type="lastCol">
+      <w:rPr>
+        <w:i/>
+        <w:color w:val="404040"/>
+      </w:rPr>
+      <w:pPr>
+        <w:pBdr/>
+        <w:spacing/>
+        <w:ind/>
+      </w:pPr>
+      <w:tblPr>
+        <w:tblBorders/>
+      </w:tblPr>
+      <w:tcPr>
+        <w:shd w:val="clear" w:color="ffffff"/>
+        <w:tcBorders>
+          <w:top w:val="none" w:color="000000" w:sz="4" w:space="0"/>
+          <w:left w:val="none" w:color="000000" w:sz="4" w:space="0"/>
+          <w:bottom w:val="none" w:color="000000" w:sz="4" w:space="0"/>
+          <w:right w:val="none" w:color="000000" w:sz="4" w:space="0"/>
+        </w:tcBorders>
+      </w:tcPr>
+    </w:tblStylePr>
+    <w:tblStylePr w:type="lastRow">
+      <w:rPr>
+        <w:b/>
+        <w:color w:val="404040"/>
+      </w:rPr>
+      <w:pPr>
+        <w:pBdr/>
+        <w:spacing/>
+        <w:ind/>
+      </w:pPr>
+      <w:tblPr>
+        <w:tblBorders/>
+      </w:tblPr>
+      <w:tcPr>
+        <w:shd w:val="clear" w:color="ffffff"/>
+        <w:tcBorders>
+          <w:top w:val="none" w:color="000000" w:sz="4" w:space="0"/>
+          <w:left w:val="none" w:color="000000" w:sz="4" w:space="0"/>
+          <w:bottom w:val="none" w:color="000000" w:sz="4" w:space="0"/>
+          <w:right w:val="none" w:color="000000" w:sz="4" w:space="0"/>
+        </w:tcBorders>
+      </w:tcPr>
+    </w:tblStylePr>
     <w:tblStylePr w:type="nwCell">
       <w:pPr>
         <w:pBdr/>
@@ -8700,9 +8610,9 @@
       </w:tcPr>
     </w:tblStylePr>
   </w:style>
-  <w:style w:type="table" w:styleId="71">
+  <w:style w:type="table" w:styleId="725">
     <w:name w:val="Grid Table 3 - Accent 2"/>
-    <w:basedOn w:val="618"/>
+    <w:basedOn w:val="847"/>
     <w:uiPriority w:val="99"/>
     <w:pPr>
       <w:pBdr/>
@@ -8801,29 +8711,6 @@
         <w:tblBorders/>
       </w:tblPr>
       <w:tcPr>
-        <w:shd w:color="ffffff"/>
-        <w:tcBorders>
-          <w:top w:val="none" w:color="000000" w:sz="4" w:space="0"/>
-          <w:left w:val="none" w:color="000000" w:sz="4" w:space="0"/>
-          <w:bottom w:val="none" w:color="000000" w:sz="4" w:space="0"/>
-          <w:right w:val="none" w:color="000000" w:sz="4" w:space="0"/>
-        </w:tcBorders>
-      </w:tcPr>
-    </w:tblStylePr>
-    <w:tblStylePr w:type="firstRow">
-      <w:rPr>
-        <w:b/>
-        <w:color w:val="404040"/>
-      </w:rPr>
-      <w:pPr>
-        <w:pBdr/>
-        <w:spacing/>
-        <w:ind/>
-      </w:pPr>
-      <w:tblPr>
-        <w:tblBorders/>
-      </w:tblPr>
-      <w:tcPr>
         <w:shd w:val="clear" w:color="ffffff"/>
         <w:tcBorders>
           <w:top w:val="none" w:color="000000" w:sz="4" w:space="0"/>
@@ -8833,30 +8720,7 @@
         </w:tcBorders>
       </w:tcPr>
     </w:tblStylePr>
-    <w:tblStylePr w:type="lastCol">
-      <w:rPr>
-        <w:i/>
-        <w:color w:val="404040"/>
-      </w:rPr>
-      <w:pPr>
-        <w:pBdr/>
-        <w:spacing/>
-        <w:ind/>
-      </w:pPr>
-      <w:tblPr>
-        <w:tblBorders/>
-      </w:tblPr>
-      <w:tcPr>
-        <w:shd w:color="ffffff"/>
-        <w:tcBorders>
-          <w:top w:val="none" w:color="000000" w:sz="4" w:space="0"/>
-          <w:left w:val="none" w:color="000000" w:sz="4" w:space="0"/>
-          <w:bottom w:val="none" w:color="000000" w:sz="4" w:space="0"/>
-          <w:right w:val="none" w:color="000000" w:sz="4" w:space="0"/>
-        </w:tcBorders>
-      </w:tcPr>
-    </w:tblStylePr>
-    <w:tblStylePr w:type="lastRow">
+    <w:tblStylePr w:type="firstRow">
       <w:rPr>
         <w:b/>
         <w:color w:val="404040"/>
@@ -8879,6 +8743,52 @@
         </w:tcBorders>
       </w:tcPr>
     </w:tblStylePr>
+    <w:tblStylePr w:type="lastCol">
+      <w:rPr>
+        <w:i/>
+        <w:color w:val="404040"/>
+      </w:rPr>
+      <w:pPr>
+        <w:pBdr/>
+        <w:spacing/>
+        <w:ind/>
+      </w:pPr>
+      <w:tblPr>
+        <w:tblBorders/>
+      </w:tblPr>
+      <w:tcPr>
+        <w:shd w:val="clear" w:color="ffffff"/>
+        <w:tcBorders>
+          <w:top w:val="none" w:color="000000" w:sz="4" w:space="0"/>
+          <w:left w:val="none" w:color="000000" w:sz="4" w:space="0"/>
+          <w:bottom w:val="none" w:color="000000" w:sz="4" w:space="0"/>
+          <w:right w:val="none" w:color="000000" w:sz="4" w:space="0"/>
+        </w:tcBorders>
+      </w:tcPr>
+    </w:tblStylePr>
+    <w:tblStylePr w:type="lastRow">
+      <w:rPr>
+        <w:b/>
+        <w:color w:val="404040"/>
+      </w:rPr>
+      <w:pPr>
+        <w:pBdr/>
+        <w:spacing/>
+        <w:ind/>
+      </w:pPr>
+      <w:tblPr>
+        <w:tblBorders/>
+      </w:tblPr>
+      <w:tcPr>
+        <w:shd w:val="clear" w:color="ffffff"/>
+        <w:tcBorders>
+          <w:top w:val="none" w:color="000000" w:sz="4" w:space="0"/>
+          <w:left w:val="none" w:color="000000" w:sz="4" w:space="0"/>
+          <w:bottom w:val="none" w:color="000000" w:sz="4" w:space="0"/>
+          <w:right w:val="none" w:color="000000" w:sz="4" w:space="0"/>
+        </w:tcBorders>
+      </w:tcPr>
+    </w:tblStylePr>
     <w:tblStylePr w:type="nwCell">
       <w:pPr>
         <w:pBdr/>
@@ -8945,9 +8855,9 @@
       </w:tcPr>
     </w:tblStylePr>
   </w:style>
-  <w:style w:type="table" w:styleId="72">
+  <w:style w:type="table" w:styleId="726">
     <w:name w:val="Grid Table 3 - Accent 3"/>
-    <w:basedOn w:val="618"/>
+    <w:basedOn w:val="847"/>
     <w:uiPriority w:val="99"/>
     <w:pPr>
       <w:pBdr/>
@@ -9046,29 +8956,6 @@
         <w:tblBorders/>
       </w:tblPr>
       <w:tcPr>
-        <w:shd w:color="ffffff"/>
-        <w:tcBorders>
-          <w:top w:val="none" w:color="000000" w:sz="4" w:space="0"/>
-          <w:left w:val="none" w:color="000000" w:sz="4" w:space="0"/>
-          <w:bottom w:val="none" w:color="000000" w:sz="4" w:space="0"/>
-          <w:right w:val="none" w:color="000000" w:sz="4" w:space="0"/>
-        </w:tcBorders>
-      </w:tcPr>
-    </w:tblStylePr>
-    <w:tblStylePr w:type="firstRow">
-      <w:rPr>
-        <w:b/>
-        <w:color w:val="404040"/>
-      </w:rPr>
-      <w:pPr>
-        <w:pBdr/>
-        <w:spacing/>
-        <w:ind/>
-      </w:pPr>
-      <w:tblPr>
-        <w:tblBorders/>
-      </w:tblPr>
-      <w:tcPr>
         <w:shd w:val="clear" w:color="ffffff"/>
         <w:tcBorders>
           <w:top w:val="none" w:color="000000" w:sz="4" w:space="0"/>
@@ -9078,30 +8965,7 @@
         </w:tcBorders>
       </w:tcPr>
     </w:tblStylePr>
-    <w:tblStylePr w:type="lastCol">
-      <w:rPr>
-        <w:i/>
-        <w:color w:val="404040"/>
-      </w:rPr>
-      <w:pPr>
-        <w:pBdr/>
-        <w:spacing/>
-        <w:ind/>
-      </w:pPr>
-      <w:tblPr>
-        <w:tblBorders/>
-      </w:tblPr>
-      <w:tcPr>
-        <w:shd w:color="ffffff"/>
-        <w:tcBorders>
-          <w:top w:val="none" w:color="000000" w:sz="4" w:space="0"/>
-          <w:left w:val="none" w:color="000000" w:sz="4" w:space="0"/>
-          <w:bottom w:val="none" w:color="000000" w:sz="4" w:space="0"/>
-          <w:right w:val="none" w:color="000000" w:sz="4" w:space="0"/>
-        </w:tcBorders>
-      </w:tcPr>
-    </w:tblStylePr>
-    <w:tblStylePr w:type="lastRow">
+    <w:tblStylePr w:type="firstRow">
       <w:rPr>
         <w:b/>
         <w:color w:val="404040"/>
@@ -9124,6 +8988,52 @@
         </w:tcBorders>
       </w:tcPr>
     </w:tblStylePr>
+    <w:tblStylePr w:type="lastCol">
+      <w:rPr>
+        <w:i/>
+        <w:color w:val="404040"/>
+      </w:rPr>
+      <w:pPr>
+        <w:pBdr/>
+        <w:spacing/>
+        <w:ind/>
+      </w:pPr>
+      <w:tblPr>
+        <w:tblBorders/>
+      </w:tblPr>
+      <w:tcPr>
+        <w:shd w:val="clear" w:color="ffffff"/>
+        <w:tcBorders>
+          <w:top w:val="none" w:color="000000" w:sz="4" w:space="0"/>
+          <w:left w:val="none" w:color="000000" w:sz="4" w:space="0"/>
+          <w:bottom w:val="none" w:color="000000" w:sz="4" w:space="0"/>
+          <w:right w:val="none" w:color="000000" w:sz="4" w:space="0"/>
+        </w:tcBorders>
+      </w:tcPr>
+    </w:tblStylePr>
+    <w:tblStylePr w:type="lastRow">
+      <w:rPr>
+        <w:b/>
+        <w:color w:val="404040"/>
+      </w:rPr>
+      <w:pPr>
+        <w:pBdr/>
+        <w:spacing/>
+        <w:ind/>
+      </w:pPr>
+      <w:tblPr>
+        <w:tblBorders/>
+      </w:tblPr>
+      <w:tcPr>
+        <w:shd w:val="clear" w:color="ffffff"/>
+        <w:tcBorders>
+          <w:top w:val="none" w:color="000000" w:sz="4" w:space="0"/>
+          <w:left w:val="none" w:color="000000" w:sz="4" w:space="0"/>
+          <w:bottom w:val="none" w:color="000000" w:sz="4" w:space="0"/>
+          <w:right w:val="none" w:color="000000" w:sz="4" w:space="0"/>
+        </w:tcBorders>
+      </w:tcPr>
+    </w:tblStylePr>
     <w:tblStylePr w:type="nwCell">
       <w:pPr>
         <w:pBdr/>
@@ -9190,9 +9100,9 @@
       </w:tcPr>
     </w:tblStylePr>
   </w:style>
-  <w:style w:type="table" w:styleId="73">
+  <w:style w:type="table" w:styleId="727">
     <w:name w:val="Grid Table 3 - Accent 4"/>
-    <w:basedOn w:val="618"/>
+    <w:basedOn w:val="847"/>
     <w:uiPriority w:val="99"/>
     <w:pPr>
       <w:pBdr/>
@@ -9291,29 +9201,6 @@
         <w:tblBorders/>
       </w:tblPr>
       <w:tcPr>
-        <w:shd w:color="ffffff"/>
-        <w:tcBorders>
-          <w:top w:val="none" w:color="000000" w:sz="4" w:space="0"/>
-          <w:left w:val="none" w:color="000000" w:sz="4" w:space="0"/>
-          <w:bottom w:val="none" w:color="000000" w:sz="4" w:space="0"/>
-          <w:right w:val="none" w:color="000000" w:sz="4" w:space="0"/>
-        </w:tcBorders>
-      </w:tcPr>
-    </w:tblStylePr>
-    <w:tblStylePr w:type="firstRow">
-      <w:rPr>
-        <w:b/>
-        <w:color w:val="404040"/>
-      </w:rPr>
-      <w:pPr>
-        <w:pBdr/>
-        <w:spacing/>
-        <w:ind/>
-      </w:pPr>
-      <w:tblPr>
-        <w:tblBorders/>
-      </w:tblPr>
-      <w:tcPr>
         <w:shd w:val="clear" w:color="ffffff"/>
         <w:tcBorders>
           <w:top w:val="none" w:color="000000" w:sz="4" w:space="0"/>
@@ -9323,30 +9210,7 @@
         </w:tcBorders>
       </w:tcPr>
     </w:tblStylePr>
-    <w:tblStylePr w:type="lastCol">
-      <w:rPr>
-        <w:i/>
-        <w:color w:val="404040"/>
-      </w:rPr>
-      <w:pPr>
-        <w:pBdr/>
-        <w:spacing/>
-        <w:ind/>
-      </w:pPr>
-      <w:tblPr>
-        <w:tblBorders/>
-      </w:tblPr>
-      <w:tcPr>
-        <w:shd w:color="ffffff"/>
-        <w:tcBorders>
-          <w:top w:val="none" w:color="000000" w:sz="4" w:space="0"/>
-          <w:left w:val="none" w:color="000000" w:sz="4" w:space="0"/>
-          <w:bottom w:val="none" w:color="000000" w:sz="4" w:space="0"/>
-          <w:right w:val="none" w:color="000000" w:sz="4" w:space="0"/>
-        </w:tcBorders>
-      </w:tcPr>
-    </w:tblStylePr>
-    <w:tblStylePr w:type="lastRow">
+    <w:tblStylePr w:type="firstRow">
       <w:rPr>
         <w:b/>
         <w:color w:val="404040"/>
@@ -9369,6 +9233,52 @@
         </w:tcBorders>
       </w:tcPr>
     </w:tblStylePr>
+    <w:tblStylePr w:type="lastCol">
+      <w:rPr>
+        <w:i/>
+        <w:color w:val="404040"/>
+      </w:rPr>
+      <w:pPr>
+        <w:pBdr/>
+        <w:spacing/>
+        <w:ind/>
+      </w:pPr>
+      <w:tblPr>
+        <w:tblBorders/>
+      </w:tblPr>
+      <w:tcPr>
+        <w:shd w:val="clear" w:color="ffffff"/>
+        <w:tcBorders>
+          <w:top w:val="none" w:color="000000" w:sz="4" w:space="0"/>
+          <w:left w:val="none" w:color="000000" w:sz="4" w:space="0"/>
+          <w:bottom w:val="none" w:color="000000" w:sz="4" w:space="0"/>
+          <w:right w:val="none" w:color="000000" w:sz="4" w:space="0"/>
+        </w:tcBorders>
+      </w:tcPr>
+    </w:tblStylePr>
+    <w:tblStylePr w:type="lastRow">
+      <w:rPr>
+        <w:b/>
+        <w:color w:val="404040"/>
+      </w:rPr>
+      <w:pPr>
+        <w:pBdr/>
+        <w:spacing/>
+        <w:ind/>
+      </w:pPr>
+      <w:tblPr>
+        <w:tblBorders/>
+      </w:tblPr>
+      <w:tcPr>
+        <w:shd w:val="clear" w:color="ffffff"/>
+        <w:tcBorders>
+          <w:top w:val="none" w:color="000000" w:sz="4" w:space="0"/>
+          <w:left w:val="none" w:color="000000" w:sz="4" w:space="0"/>
+          <w:bottom w:val="none" w:color="000000" w:sz="4" w:space="0"/>
+          <w:right w:val="none" w:color="000000" w:sz="4" w:space="0"/>
+        </w:tcBorders>
+      </w:tcPr>
+    </w:tblStylePr>
     <w:tblStylePr w:type="nwCell">
       <w:pPr>
         <w:pBdr/>
@@ -9435,9 +9345,9 @@
       </w:tcPr>
     </w:tblStylePr>
   </w:style>
-  <w:style w:type="table" w:styleId="74">
+  <w:style w:type="table" w:styleId="728">
     <w:name w:val="Grid Table 3 - Accent 5"/>
-    <w:basedOn w:val="618"/>
+    <w:basedOn w:val="847"/>
     <w:uiPriority w:val="99"/>
     <w:pPr>
       <w:pBdr/>
@@ -9536,29 +9446,6 @@
         <w:tblBorders/>
       </w:tblPr>
       <w:tcPr>
-        <w:shd w:color="ffffff"/>
-        <w:tcBorders>
-          <w:top w:val="none" w:color="000000" w:sz="4" w:space="0"/>
-          <w:left w:val="none" w:color="000000" w:sz="4" w:space="0"/>
-          <w:bottom w:val="none" w:color="000000" w:sz="4" w:space="0"/>
-          <w:right w:val="none" w:color="000000" w:sz="4" w:space="0"/>
-        </w:tcBorders>
-      </w:tcPr>
-    </w:tblStylePr>
-    <w:tblStylePr w:type="firstRow">
-      <w:rPr>
-        <w:b/>
-        <w:color w:val="404040"/>
-      </w:rPr>
-      <w:pPr>
-        <w:pBdr/>
-        <w:spacing/>
-        <w:ind/>
-      </w:pPr>
-      <w:tblPr>
-        <w:tblBorders/>
-      </w:tblPr>
-      <w:tcPr>
         <w:shd w:val="clear" w:color="ffffff"/>
         <w:tcBorders>
           <w:top w:val="none" w:color="000000" w:sz="4" w:space="0"/>
@@ -9568,30 +9455,7 @@
         </w:tcBorders>
       </w:tcPr>
     </w:tblStylePr>
-    <w:tblStylePr w:type="lastCol">
-      <w:rPr>
-        <w:i/>
-        <w:color w:val="404040"/>
-      </w:rPr>
-      <w:pPr>
-        <w:pBdr/>
-        <w:spacing/>
-        <w:ind/>
-      </w:pPr>
-      <w:tblPr>
-        <w:tblBorders/>
-      </w:tblPr>
-      <w:tcPr>
-        <w:shd w:color="ffffff"/>
-        <w:tcBorders>
-          <w:top w:val="none" w:color="000000" w:sz="4" w:space="0"/>
-          <w:left w:val="none" w:color="000000" w:sz="4" w:space="0"/>
-          <w:bottom w:val="none" w:color="000000" w:sz="4" w:space="0"/>
-          <w:right w:val="none" w:color="000000" w:sz="4" w:space="0"/>
-        </w:tcBorders>
-      </w:tcPr>
-    </w:tblStylePr>
-    <w:tblStylePr w:type="lastRow">
+    <w:tblStylePr w:type="firstRow">
       <w:rPr>
         <w:b/>
         <w:color w:val="404040"/>
@@ -9614,6 +9478,52 @@
         </w:tcBorders>
       </w:tcPr>
     </w:tblStylePr>
+    <w:tblStylePr w:type="lastCol">
+      <w:rPr>
+        <w:i/>
+        <w:color w:val="404040"/>
+      </w:rPr>
+      <w:pPr>
+        <w:pBdr/>
+        <w:spacing/>
+        <w:ind/>
+      </w:pPr>
+      <w:tblPr>
+        <w:tblBorders/>
+      </w:tblPr>
+      <w:tcPr>
+        <w:shd w:val="clear" w:color="ffffff"/>
+        <w:tcBorders>
+          <w:top w:val="none" w:color="000000" w:sz="4" w:space="0"/>
+          <w:left w:val="none" w:color="000000" w:sz="4" w:space="0"/>
+          <w:bottom w:val="none" w:color="000000" w:sz="4" w:space="0"/>
+          <w:right w:val="none" w:color="000000" w:sz="4" w:space="0"/>
+        </w:tcBorders>
+      </w:tcPr>
+    </w:tblStylePr>
+    <w:tblStylePr w:type="lastRow">
+      <w:rPr>
+        <w:b/>
+        <w:color w:val="404040"/>
+      </w:rPr>
+      <w:pPr>
+        <w:pBdr/>
+        <w:spacing/>
+        <w:ind/>
+      </w:pPr>
+      <w:tblPr>
+        <w:tblBorders/>
+      </w:tblPr>
+      <w:tcPr>
+        <w:shd w:val="clear" w:color="ffffff"/>
+        <w:tcBorders>
+          <w:top w:val="none" w:color="000000" w:sz="4" w:space="0"/>
+          <w:left w:val="none" w:color="000000" w:sz="4" w:space="0"/>
+          <w:bottom w:val="none" w:color="000000" w:sz="4" w:space="0"/>
+          <w:right w:val="none" w:color="000000" w:sz="4" w:space="0"/>
+        </w:tcBorders>
+      </w:tcPr>
+    </w:tblStylePr>
     <w:tblStylePr w:type="nwCell">
       <w:pPr>
         <w:pBdr/>
@@ -9680,9 +9590,9 @@
       </w:tcPr>
     </w:tblStylePr>
   </w:style>
-  <w:style w:type="table" w:styleId="75">
+  <w:style w:type="table" w:styleId="729">
     <w:name w:val="Grid Table 3 - Accent 6"/>
-    <w:basedOn w:val="618"/>
+    <w:basedOn w:val="847"/>
     <w:uiPriority w:val="99"/>
     <w:pPr>
       <w:pBdr/>
@@ -9781,29 +9691,6 @@
         <w:tblBorders/>
       </w:tblPr>
       <w:tcPr>
-        <w:shd w:color="ffffff"/>
-        <w:tcBorders>
-          <w:top w:val="none" w:color="000000" w:sz="4" w:space="0"/>
-          <w:left w:val="none" w:color="000000" w:sz="4" w:space="0"/>
-          <w:bottom w:val="none" w:color="000000" w:sz="4" w:space="0"/>
-          <w:right w:val="none" w:color="000000" w:sz="4" w:space="0"/>
-        </w:tcBorders>
-      </w:tcPr>
-    </w:tblStylePr>
-    <w:tblStylePr w:type="firstRow">
-      <w:rPr>
-        <w:b/>
-        <w:color w:val="404040"/>
-      </w:rPr>
-      <w:pPr>
-        <w:pBdr/>
-        <w:spacing/>
-        <w:ind/>
-      </w:pPr>
-      <w:tblPr>
-        <w:tblBorders/>
-      </w:tblPr>
-      <w:tcPr>
         <w:shd w:val="clear" w:color="ffffff"/>
         <w:tcBorders>
           <w:top w:val="none" w:color="000000" w:sz="4" w:space="0"/>
@@ -9813,30 +9700,7 @@
         </w:tcBorders>
       </w:tcPr>
     </w:tblStylePr>
-    <w:tblStylePr w:type="lastCol">
-      <w:rPr>
-        <w:i/>
-        <w:color w:val="404040"/>
-      </w:rPr>
-      <w:pPr>
-        <w:pBdr/>
-        <w:spacing/>
-        <w:ind/>
-      </w:pPr>
-      <w:tblPr>
-        <w:tblBorders/>
-      </w:tblPr>
-      <w:tcPr>
-        <w:shd w:color="ffffff"/>
-        <w:tcBorders>
-          <w:top w:val="none" w:color="000000" w:sz="4" w:space="0"/>
-          <w:left w:val="none" w:color="000000" w:sz="4" w:space="0"/>
-          <w:bottom w:val="none" w:color="000000" w:sz="4" w:space="0"/>
-          <w:right w:val="none" w:color="000000" w:sz="4" w:space="0"/>
-        </w:tcBorders>
-      </w:tcPr>
-    </w:tblStylePr>
-    <w:tblStylePr w:type="lastRow">
+    <w:tblStylePr w:type="firstRow">
       <w:rPr>
         <w:b/>
         <w:color w:val="404040"/>
@@ -9859,6 +9723,52 @@
         </w:tcBorders>
       </w:tcPr>
     </w:tblStylePr>
+    <w:tblStylePr w:type="lastCol">
+      <w:rPr>
+        <w:i/>
+        <w:color w:val="404040"/>
+      </w:rPr>
+      <w:pPr>
+        <w:pBdr/>
+        <w:spacing/>
+        <w:ind/>
+      </w:pPr>
+      <w:tblPr>
+        <w:tblBorders/>
+      </w:tblPr>
+      <w:tcPr>
+        <w:shd w:val="clear" w:color="ffffff"/>
+        <w:tcBorders>
+          <w:top w:val="none" w:color="000000" w:sz="4" w:space="0"/>
+          <w:left w:val="none" w:color="000000" w:sz="4" w:space="0"/>
+          <w:bottom w:val="none" w:color="000000" w:sz="4" w:space="0"/>
+          <w:right w:val="none" w:color="000000" w:sz="4" w:space="0"/>
+        </w:tcBorders>
+      </w:tcPr>
+    </w:tblStylePr>
+    <w:tblStylePr w:type="lastRow">
+      <w:rPr>
+        <w:b/>
+        <w:color w:val="404040"/>
+      </w:rPr>
+      <w:pPr>
+        <w:pBdr/>
+        <w:spacing/>
+        <w:ind/>
+      </w:pPr>
+      <w:tblPr>
+        <w:tblBorders/>
+      </w:tblPr>
+      <w:tcPr>
+        <w:shd w:val="clear" w:color="ffffff"/>
+        <w:tcBorders>
+          <w:top w:val="none" w:color="000000" w:sz="4" w:space="0"/>
+          <w:left w:val="none" w:color="000000" w:sz="4" w:space="0"/>
+          <w:bottom w:val="none" w:color="000000" w:sz="4" w:space="0"/>
+          <w:right w:val="none" w:color="000000" w:sz="4" w:space="0"/>
+        </w:tcBorders>
+      </w:tcPr>
+    </w:tblStylePr>
     <w:tblStylePr w:type="nwCell">
       <w:pPr>
         <w:pBdr/>
@@ -9925,9 +9835,9 @@
       </w:tcPr>
     </w:tblStylePr>
   </w:style>
-  <w:style w:type="table" w:styleId="76">
+  <w:style w:type="table" w:styleId="730">
     <w:name w:val="Grid Table 4"/>
-    <w:basedOn w:val="618"/>
+    <w:basedOn w:val="847"/>
     <w:uiPriority w:val="59"/>
     <w:pPr>
       <w:pBdr/>
@@ -10158,9 +10068,9 @@
       </w:tcPr>
     </w:tblStylePr>
   </w:style>
-  <w:style w:type="table" w:styleId="77">
+  <w:style w:type="table" w:styleId="731">
     <w:name w:val="Grid Table 4 - Accent 1"/>
-    <w:basedOn w:val="618"/>
+    <w:basedOn w:val="847"/>
     <w:uiPriority w:val="59"/>
     <w:pPr>
       <w:pBdr/>
@@ -10391,9 +10301,9 @@
       </w:tcPr>
     </w:tblStylePr>
   </w:style>
-  <w:style w:type="table" w:styleId="78">
+  <w:style w:type="table" w:styleId="732">
     <w:name w:val="Grid Table 4 - Accent 2"/>
-    <w:basedOn w:val="618"/>
+    <w:basedOn w:val="847"/>
     <w:uiPriority w:val="59"/>
     <w:pPr>
       <w:pBdr/>
@@ -10624,9 +10534,9 @@
       </w:tcPr>
     </w:tblStylePr>
   </w:style>
-  <w:style w:type="table" w:styleId="79">
+  <w:style w:type="table" w:styleId="733">
     <w:name w:val="Grid Table 4 - Accent 3"/>
-    <w:basedOn w:val="618"/>
+    <w:basedOn w:val="847"/>
     <w:uiPriority w:val="59"/>
     <w:pPr>
       <w:pBdr/>
@@ -10857,9 +10767,9 @@
       </w:tcPr>
     </w:tblStylePr>
   </w:style>
-  <w:style w:type="table" w:styleId="80">
+  <w:style w:type="table" w:styleId="734">
     <w:name w:val="Grid Table 4 - Accent 4"/>
-    <w:basedOn w:val="618"/>
+    <w:basedOn w:val="847"/>
     <w:uiPriority w:val="59"/>
     <w:pPr>
       <w:pBdr/>
@@ -11090,9 +11000,9 @@
       </w:tcPr>
     </w:tblStylePr>
   </w:style>
-  <w:style w:type="table" w:styleId="81">
+  <w:style w:type="table" w:styleId="735">
     <w:name w:val="Grid Table 4 - Accent 5"/>
-    <w:basedOn w:val="618"/>
+    <w:basedOn w:val="847"/>
     <w:uiPriority w:val="59"/>
     <w:pPr>
       <w:pBdr/>
@@ -11323,9 +11233,9 @@
       </w:tcPr>
     </w:tblStylePr>
   </w:style>
-  <w:style w:type="table" w:styleId="82">
+  <w:style w:type="table" w:styleId="736">
     <w:name w:val="Grid Table 4 - Accent 6"/>
-    <w:basedOn w:val="618"/>
+    <w:basedOn w:val="847"/>
     <w:uiPriority w:val="59"/>
     <w:pPr>
       <w:pBdr/>
@@ -11556,9 +11466,9 @@
       </w:tcPr>
     </w:tblStylePr>
   </w:style>
-  <w:style w:type="table" w:styleId="83">
+  <w:style w:type="table" w:styleId="737">
     <w:name w:val="Grid Table 5 Dark"/>
-    <w:basedOn w:val="618"/>
+    <w:basedOn w:val="847"/>
     <w:uiPriority w:val="99"/>
     <w:pPr>
       <w:pBdr/>
@@ -11784,9 +11694,9 @@
       </w:tcPr>
     </w:tblStylePr>
   </w:style>
-  <w:style w:type="table" w:styleId="84">
+  <w:style w:type="table" w:styleId="738">
     <w:name w:val="Grid Table 5 Dark- Accent 1"/>
-    <w:basedOn w:val="618"/>
+    <w:basedOn w:val="847"/>
     <w:uiPriority w:val="99"/>
     <w:pPr>
       <w:pBdr/>
@@ -12012,9 +11922,9 @@
       </w:tcPr>
     </w:tblStylePr>
   </w:style>
-  <w:style w:type="table" w:styleId="85">
+  <w:style w:type="table" w:styleId="739">
     <w:name w:val="Grid Table 5 Dark - Accent 2"/>
-    <w:basedOn w:val="618"/>
+    <w:basedOn w:val="847"/>
     <w:uiPriority w:val="99"/>
     <w:pPr>
       <w:pBdr/>
@@ -12240,9 +12150,9 @@
       </w:tcPr>
     </w:tblStylePr>
   </w:style>
-  <w:style w:type="table" w:styleId="86">
+  <w:style w:type="table" w:styleId="740">
     <w:name w:val="Grid Table 5 Dark - Accent 3"/>
-    <w:basedOn w:val="618"/>
+    <w:basedOn w:val="847"/>
     <w:uiPriority w:val="99"/>
     <w:pPr>
       <w:pBdr/>
@@ -12468,9 +12378,9 @@
       </w:tcPr>
     </w:tblStylePr>
   </w:style>
-  <w:style w:type="table" w:styleId="87">
+  <w:style w:type="table" w:styleId="741">
     <w:name w:val="Grid Table 5 Dark- Accent 4"/>
-    <w:basedOn w:val="618"/>
+    <w:basedOn w:val="847"/>
     <w:uiPriority w:val="99"/>
     <w:pPr>
       <w:pBdr/>
@@ -12696,9 +12606,9 @@
       </w:tcPr>
     </w:tblStylePr>
   </w:style>
-  <w:style w:type="table" w:styleId="88">
+  <w:style w:type="table" w:styleId="742">
     <w:name w:val="Grid Table 5 Dark - Accent 5"/>
-    <w:basedOn w:val="618"/>
+    <w:basedOn w:val="847"/>
     <w:uiPriority w:val="99"/>
     <w:pPr>
       <w:pBdr/>
@@ -12924,9 +12834,9 @@
       </w:tcPr>
     </w:tblStylePr>
   </w:style>
-  <w:style w:type="table" w:styleId="89">
+  <w:style w:type="table" w:styleId="743">
     <w:name w:val="Grid Table 5 Dark - Accent 6"/>
-    <w:basedOn w:val="618"/>
+    <w:basedOn w:val="847"/>
     <w:uiPriority w:val="99"/>
     <w:pPr>
       <w:pBdr/>
@@ -13152,9 +13062,9 @@
       </w:tcPr>
     </w:tblStylePr>
   </w:style>
-  <w:style w:type="table" w:styleId="90">
+  <w:style w:type="table" w:styleId="744">
     <w:name w:val="Grid Table 6 Colorful"/>
-    <w:basedOn w:val="618"/>
+    <w:basedOn w:val="847"/>
     <w:uiPriority w:val="99"/>
     <w:pPr>
       <w:pBdr/>
@@ -13382,9 +13292,9 @@
       </w:tcPr>
     </w:tblStylePr>
   </w:style>
-  <w:style w:type="table" w:styleId="91">
+  <w:style w:type="table" w:styleId="745">
     <w:name w:val="Grid Table 6 Colorful - Accent 1"/>
-    <w:basedOn w:val="618"/>
+    <w:basedOn w:val="847"/>
     <w:uiPriority w:val="99"/>
     <w:pPr>
       <w:pBdr/>
@@ -13612,9 +13522,9 @@
       </w:tcPr>
     </w:tblStylePr>
   </w:style>
-  <w:style w:type="table" w:styleId="92">
+  <w:style w:type="table" w:styleId="746">
     <w:name w:val="Grid Table 6 Colorful - Accent 2"/>
-    <w:basedOn w:val="618"/>
+    <w:basedOn w:val="847"/>
     <w:uiPriority w:val="99"/>
     <w:pPr>
       <w:pBdr/>
@@ -13842,9 +13752,9 @@
       </w:tcPr>
     </w:tblStylePr>
   </w:style>
-  <w:style w:type="table" w:styleId="93">
+  <w:style w:type="table" w:styleId="747">
     <w:name w:val="Grid Table 6 Colorful - Accent 3"/>
-    <w:basedOn w:val="618"/>
+    <w:basedOn w:val="847"/>
     <w:uiPriority w:val="99"/>
     <w:pPr>
       <w:pBdr/>
@@ -14072,9 +13982,9 @@
       </w:tcPr>
     </w:tblStylePr>
   </w:style>
-  <w:style w:type="table" w:styleId="94">
+  <w:style w:type="table" w:styleId="748">
     <w:name w:val="Grid Table 6 Colorful - Accent 4"/>
-    <w:basedOn w:val="618"/>
+    <w:basedOn w:val="847"/>
     <w:uiPriority w:val="99"/>
     <w:pPr>
       <w:pBdr/>
@@ -14302,9 +14212,9 @@
       </w:tcPr>
     </w:tblStylePr>
   </w:style>
-  <w:style w:type="table" w:styleId="95">
+  <w:style w:type="table" w:styleId="749">
     <w:name w:val="Grid Table 6 Colorful - Accent 5"/>
-    <w:basedOn w:val="618"/>
+    <w:basedOn w:val="847"/>
     <w:uiPriority w:val="99"/>
     <w:pPr>
       <w:pBdr/>
@@ -14532,9 +14442,9 @@
       </w:tcPr>
     </w:tblStylePr>
   </w:style>
-  <w:style w:type="table" w:styleId="96">
+  <w:style w:type="table" w:styleId="750">
     <w:name w:val="Grid Table 6 Colorful - Accent 6"/>
-    <w:basedOn w:val="618"/>
+    <w:basedOn w:val="847"/>
     <w:uiPriority w:val="99"/>
     <w:pPr>
       <w:pBdr/>
@@ -14762,9 +14672,9 @@
       </w:tcPr>
     </w:tblStylePr>
   </w:style>
-  <w:style w:type="table" w:styleId="97">
+  <w:style w:type="table" w:styleId="751">
     <w:name w:val="Grid Table 7 Colorful"/>
-    <w:basedOn w:val="618"/>
+    <w:basedOn w:val="847"/>
     <w:uiPriority w:val="99"/>
     <w:pPr>
       <w:pBdr/>
@@ -14866,11 +14776,11 @@
         <w:tblBorders/>
       </w:tblPr>
       <w:tcPr>
-        <w:shd w:color="ffffff"/>
+        <w:shd w:val="clear" w:color="ffffff"/>
         <w:tcBorders>
-          <w:top w:val="none"/>
-          <w:left w:val="none"/>
-          <w:bottom w:val="none"/>
+          <w:top w:val="none" w:color="000000" w:sz="4" w:space="0"/>
+          <w:left w:val="none" w:color="000000" w:sz="4" w:space="0"/>
+          <w:bottom w:val="none" w:color="000000" w:sz="4" w:space="0"/>
           <w:right w:val="single" w:color="000000" w:themeColor="text1" w:themeTint="80" w:sz="4" w:space="0"/>
         </w:tcBorders>
       </w:tcPr>
@@ -14893,10 +14803,10 @@
       <w:tcPr>
         <w:shd w:val="clear" w:color="ffffff" w:themeColor="light1" w:fill="ffffff" w:themeFill="light1"/>
         <w:tcBorders>
-          <w:top w:val="none"/>
-          <w:left w:val="none"/>
+          <w:top w:val="none" w:color="000000" w:sz="4" w:space="0"/>
+          <w:left w:val="none" w:color="000000" w:sz="4" w:space="0"/>
           <w:bottom w:val="single" w:color="000000" w:themeColor="text1" w:themeTint="80" w:sz="4" w:space="0"/>
-          <w:right w:val="none"/>
+          <w:right w:val="none" w:color="000000" w:sz="4" w:space="0"/>
         </w:tcBorders>
       </w:tcPr>
     </w:tblStylePr>
@@ -14916,12 +14826,12 @@
         <w:tblBorders/>
       </w:tblPr>
       <w:tcPr>
-        <w:shd w:color="ffffff"/>
+        <w:shd w:val="clear" w:color="ffffff"/>
         <w:tcBorders>
-          <w:top w:val="none"/>
+          <w:top w:val="none" w:color="000000" w:sz="4" w:space="0"/>
           <w:left w:val="single" w:color="000000" w:themeColor="text1" w:themeTint="80" w:sz="4" w:space="0"/>
-          <w:bottom w:val="none"/>
-          <w:right w:val="none"/>
+          <w:bottom w:val="none" w:color="000000" w:sz="4" w:space="0"/>
+          <w:right w:val="none" w:color="000000" w:sz="4" w:space="0"/>
         </w:tcBorders>
       </w:tcPr>
     </w:tblStylePr>
@@ -14944,9 +14854,9 @@
         <w:shd w:val="clear" w:color="ffffff" w:themeColor="light1" w:fill="ffffff" w:themeFill="light1"/>
         <w:tcBorders>
           <w:top w:val="single" w:color="000000" w:themeColor="text1" w:themeTint="80" w:sz="4" w:space="0"/>
-          <w:left w:val="none"/>
-          <w:bottom w:val="none"/>
-          <w:right w:val="none"/>
+          <w:left w:val="none" w:color="000000" w:sz="4" w:space="0"/>
+          <w:bottom w:val="none" w:color="000000" w:sz="4" w:space="0"/>
+          <w:right w:val="none" w:color="000000" w:sz="4" w:space="0"/>
         </w:tcBorders>
       </w:tcPr>
     </w:tblStylePr>
@@ -15016,9 +14926,9 @@
       </w:tcPr>
     </w:tblStylePr>
   </w:style>
-  <w:style w:type="table" w:styleId="98">
+  <w:style w:type="table" w:styleId="752">
     <w:name w:val="Grid Table 7 Colorful - Accent 1"/>
-    <w:basedOn w:val="618"/>
+    <w:basedOn w:val="847"/>
     <w:uiPriority w:val="99"/>
     <w:pPr>
       <w:pBdr/>
@@ -15120,11 +15030,11 @@
         <w:tblBorders/>
       </w:tblPr>
       <w:tcPr>
-        <w:shd w:color="ffffff"/>
+        <w:shd w:val="clear" w:color="ffffff"/>
         <w:tcBorders>
-          <w:top w:val="none"/>
-          <w:left w:val="none"/>
-          <w:bottom w:val="none"/>
+          <w:top w:val="none" w:color="000000" w:sz="4" w:space="0"/>
+          <w:left w:val="none" w:color="000000" w:sz="4" w:space="0"/>
+          <w:bottom w:val="none" w:color="000000" w:sz="4" w:space="0"/>
           <w:right w:val="single" w:color="000000" w:themeColor="accent1" w:themeTint="80" w:sz="4" w:space="0"/>
         </w:tcBorders>
       </w:tcPr>
@@ -15147,10 +15057,10 @@
       <w:tcPr>
         <w:shd w:val="clear" w:color="ffffff" w:themeColor="light1" w:fill="ffffff" w:themeFill="light1"/>
         <w:tcBorders>
-          <w:top w:val="none"/>
-          <w:left w:val="none"/>
+          <w:top w:val="none" w:color="000000" w:sz="4" w:space="0"/>
+          <w:left w:val="none" w:color="000000" w:sz="4" w:space="0"/>
           <w:bottom w:val="single" w:color="000000" w:themeColor="accent1" w:themeTint="80" w:sz="4" w:space="0"/>
-          <w:right w:val="none"/>
+          <w:right w:val="none" w:color="000000" w:sz="4" w:space="0"/>
         </w:tcBorders>
       </w:tcPr>
     </w:tblStylePr>
@@ -15170,12 +15080,12 @@
         <w:tblBorders/>
       </w:tblPr>
       <w:tcPr>
-        <w:shd w:color="ffffff"/>
+        <w:shd w:val="clear" w:color="ffffff"/>
         <w:tcBorders>
-          <w:top w:val="none"/>
+          <w:top w:val="none" w:color="000000" w:sz="4" w:space="0"/>
           <w:left w:val="single" w:color="000000" w:themeColor="accent1" w:themeTint="80" w:sz="4" w:space="0"/>
-          <w:bottom w:val="none"/>
-          <w:right w:val="none"/>
+          <w:bottom w:val="none" w:color="000000" w:sz="4" w:space="0"/>
+          <w:right w:val="none" w:color="000000" w:sz="4" w:space="0"/>
         </w:tcBorders>
       </w:tcPr>
     </w:tblStylePr>
@@ -15198,9 +15108,9 @@
         <w:shd w:val="clear" w:color="ffffff" w:themeColor="light1" w:fill="ffffff" w:themeFill="light1"/>
         <w:tcBorders>
           <w:top w:val="single" w:color="000000" w:themeColor="accent1" w:themeTint="80" w:sz="4" w:space="0"/>
-          <w:left w:val="none"/>
-          <w:bottom w:val="none"/>
-          <w:right w:val="none"/>
+          <w:left w:val="none" w:color="000000" w:sz="4" w:space="0"/>
+          <w:bottom w:val="none" w:color="000000" w:sz="4" w:space="0"/>
+          <w:right w:val="none" w:color="000000" w:sz="4" w:space="0"/>
         </w:tcBorders>
       </w:tcPr>
     </w:tblStylePr>
@@ -15270,9 +15180,9 @@
       </w:tcPr>
     </w:tblStylePr>
   </w:style>
-  <w:style w:type="table" w:styleId="99">
+  <w:style w:type="table" w:styleId="753">
     <w:name w:val="Grid Table 7 Colorful - Accent 2"/>
-    <w:basedOn w:val="618"/>
+    <w:basedOn w:val="847"/>
     <w:uiPriority w:val="99"/>
     <w:pPr>
       <w:pBdr/>
@@ -15374,11 +15284,11 @@
         <w:tblBorders/>
       </w:tblPr>
       <w:tcPr>
-        <w:shd w:color="ffffff"/>
+        <w:shd w:val="clear" w:color="ffffff"/>
         <w:tcBorders>
-          <w:top w:val="none"/>
-          <w:left w:val="none"/>
-          <w:bottom w:val="none"/>
+          <w:top w:val="none" w:color="000000" w:sz="4" w:space="0"/>
+          <w:left w:val="none" w:color="000000" w:sz="4" w:space="0"/>
+          <w:bottom w:val="none" w:color="000000" w:sz="4" w:space="0"/>
           <w:right w:val="single" w:color="000000" w:themeColor="accent2" w:themeTint="97" w:sz="4" w:space="0"/>
         </w:tcBorders>
       </w:tcPr>
@@ -15401,10 +15311,10 @@
       <w:tcPr>
         <w:shd w:val="clear" w:color="ffffff" w:themeColor="light1" w:fill="ffffff" w:themeFill="light1"/>
         <w:tcBorders>
-          <w:top w:val="none"/>
-          <w:left w:val="none"/>
+          <w:top w:val="none" w:color="000000" w:sz="4" w:space="0"/>
+          <w:left w:val="none" w:color="000000" w:sz="4" w:space="0"/>
           <w:bottom w:val="single" w:color="000000" w:themeColor="accent2" w:themeTint="97" w:sz="4" w:space="0"/>
-          <w:right w:val="none"/>
+          <w:right w:val="none" w:color="000000" w:sz="4" w:space="0"/>
         </w:tcBorders>
       </w:tcPr>
     </w:tblStylePr>
@@ -15424,12 +15334,12 @@
         <w:tblBorders/>
       </w:tblPr>
       <w:tcPr>
-        <w:shd w:color="ffffff"/>
+        <w:shd w:val="clear" w:color="ffffff"/>
         <w:tcBorders>
-          <w:top w:val="none"/>
+          <w:top w:val="none" w:color="000000" w:sz="4" w:space="0"/>
           <w:left w:val="single" w:color="000000" w:themeColor="accent2" w:themeTint="97" w:sz="4" w:space="0"/>
-          <w:bottom w:val="none"/>
-          <w:right w:val="none"/>
+          <w:bottom w:val="none" w:color="000000" w:sz="4" w:space="0"/>
+          <w:right w:val="none" w:color="000000" w:sz="4" w:space="0"/>
         </w:tcBorders>
       </w:tcPr>
     </w:tblStylePr>
@@ -15452,9 +15362,9 @@
         <w:shd w:val="clear" w:color="ffffff" w:themeColor="light1" w:fill="ffffff" w:themeFill="light1"/>
         <w:tcBorders>
           <w:top w:val="single" w:color="000000" w:themeColor="accent2" w:themeTint="97" w:sz="4" w:space="0"/>
-          <w:left w:val="none"/>
-          <w:bottom w:val="none"/>
-          <w:right w:val="none"/>
+          <w:left w:val="none" w:color="000000" w:sz="4" w:space="0"/>
+          <w:bottom w:val="none" w:color="000000" w:sz="4" w:space="0"/>
+          <w:right w:val="none" w:color="000000" w:sz="4" w:space="0"/>
         </w:tcBorders>
       </w:tcPr>
     </w:tblStylePr>
@@ -15524,9 +15434,9 @@
       </w:tcPr>
     </w:tblStylePr>
   </w:style>
-  <w:style w:type="table" w:styleId="100">
+  <w:style w:type="table" w:styleId="754">
     <w:name w:val="Grid Table 7 Colorful - Accent 3"/>
-    <w:basedOn w:val="618"/>
+    <w:basedOn w:val="847"/>
     <w:uiPriority w:val="99"/>
     <w:pPr>
       <w:pBdr/>
@@ -15628,11 +15538,11 @@
         <w:tblBorders/>
       </w:tblPr>
       <w:tcPr>
-        <w:shd w:color="ffffff"/>
+        <w:shd w:val="clear" w:color="ffffff"/>
         <w:tcBorders>
-          <w:top w:val="none"/>
-          <w:left w:val="none"/>
-          <w:bottom w:val="none"/>
+          <w:top w:val="none" w:color="000000" w:sz="4" w:space="0"/>
+          <w:left w:val="none" w:color="000000" w:sz="4" w:space="0"/>
+          <w:bottom w:val="none" w:color="000000" w:sz="4" w:space="0"/>
           <w:right w:val="single" w:color="000000" w:themeColor="accent3" w:themeTint="FE" w:sz="4" w:space="0"/>
         </w:tcBorders>
       </w:tcPr>
@@ -15655,10 +15565,10 @@
       <w:tcPr>
         <w:shd w:val="clear" w:color="ffffff" w:themeColor="light1" w:fill="ffffff" w:themeFill="light1"/>
         <w:tcBorders>
-          <w:top w:val="none"/>
-          <w:left w:val="none"/>
+          <w:top w:val="none" w:color="000000" w:sz="4" w:space="0"/>
+          <w:left w:val="none" w:color="000000" w:sz="4" w:space="0"/>
           <w:bottom w:val="single" w:color="000000" w:themeColor="accent3" w:themeTint="FE" w:sz="4" w:space="0"/>
-          <w:right w:val="none"/>
+          <w:right w:val="none" w:color="000000" w:sz="4" w:space="0"/>
         </w:tcBorders>
       </w:tcPr>
     </w:tblStylePr>
@@ -15678,12 +15588,12 @@
         <w:tblBorders/>
       </w:tblPr>
       <w:tcPr>
-        <w:shd w:color="ffffff"/>
+        <w:shd w:val="clear" w:color="ffffff"/>
         <w:tcBorders>
-          <w:top w:val="none"/>
+          <w:top w:val="none" w:color="000000" w:sz="4" w:space="0"/>
           <w:left w:val="single" w:color="000000" w:themeColor="accent3" w:themeTint="FE" w:sz="4" w:space="0"/>
-          <w:bottom w:val="none"/>
-          <w:right w:val="none"/>
+          <w:bottom w:val="none" w:color="000000" w:sz="4" w:space="0"/>
+          <w:right w:val="none" w:color="000000" w:sz="4" w:space="0"/>
         </w:tcBorders>
       </w:tcPr>
     </w:tblStylePr>
@@ -15706,9 +15616,9 @@
         <w:shd w:val="clear" w:color="ffffff" w:themeColor="light1" w:fill="ffffff" w:themeFill="light1"/>
         <w:tcBorders>
           <w:top w:val="single" w:color="000000" w:themeColor="accent3" w:themeTint="FE" w:sz="4" w:space="0"/>
-          <w:left w:val="none"/>
-          <w:bottom w:val="none"/>
-          <w:right w:val="none"/>
+          <w:left w:val="none" w:color="000000" w:sz="4" w:space="0"/>
+          <w:bottom w:val="none" w:color="000000" w:sz="4" w:space="0"/>
+          <w:right w:val="none" w:color="000000" w:sz="4" w:space="0"/>
         </w:tcBorders>
       </w:tcPr>
     </w:tblStylePr>
@@ -15778,9 +15688,9 @@
       </w:tcPr>
     </w:tblStylePr>
   </w:style>
-  <w:style w:type="table" w:styleId="101">
+  <w:style w:type="table" w:styleId="755">
     <w:name w:val="Grid Table 7 Colorful - Accent 4"/>
-    <w:basedOn w:val="618"/>
+    <w:basedOn w:val="847"/>
     <w:uiPriority w:val="99"/>
     <w:pPr>
       <w:pBdr/>
@@ -15882,11 +15792,11 @@
         <w:tblBorders/>
       </w:tblPr>
       <w:tcPr>
-        <w:shd w:color="ffffff"/>
+        <w:shd w:val="clear" w:color="ffffff"/>
         <w:tcBorders>
-          <w:top w:val="none"/>
-          <w:left w:val="none"/>
-          <w:bottom w:val="none"/>
+          <w:top w:val="none" w:color="000000" w:sz="4" w:space="0"/>
+          <w:left w:val="none" w:color="000000" w:sz="4" w:space="0"/>
+          <w:bottom w:val="none" w:color="000000" w:sz="4" w:space="0"/>
           <w:right w:val="single" w:color="000000" w:themeColor="accent4" w:themeTint="9A" w:sz="4" w:space="0"/>
         </w:tcBorders>
       </w:tcPr>
@@ -15909,10 +15819,10 @@
       <w:tcPr>
         <w:shd w:val="clear" w:color="ffffff" w:themeColor="light1" w:fill="ffffff" w:themeFill="light1"/>
         <w:tcBorders>
-          <w:top w:val="none"/>
-          <w:left w:val="none"/>
+          <w:top w:val="none" w:color="000000" w:sz="4" w:space="0"/>
+          <w:left w:val="none" w:color="000000" w:sz="4" w:space="0"/>
           <w:bottom w:val="single" w:color="000000" w:themeColor="accent4" w:themeTint="9A" w:sz="4" w:space="0"/>
-          <w:right w:val="none"/>
+          <w:right w:val="none" w:color="000000" w:sz="4" w:space="0"/>
         </w:tcBorders>
       </w:tcPr>
     </w:tblStylePr>
@@ -15932,12 +15842,12 @@
         <w:tblBorders/>
       </w:tblPr>
       <w:tcPr>
-        <w:shd w:color="ffffff"/>
+        <w:shd w:val="clear" w:color="ffffff"/>
         <w:tcBorders>
-          <w:top w:val="none"/>
+          <w:top w:val="none" w:color="000000" w:sz="4" w:space="0"/>
           <w:left w:val="single" w:color="000000" w:themeColor="accent4" w:themeTint="9A" w:sz="4" w:space="0"/>
-          <w:bottom w:val="none"/>
-          <w:right w:val="none"/>
+          <w:bottom w:val="none" w:color="000000" w:sz="4" w:space="0"/>
+          <w:right w:val="none" w:color="000000" w:sz="4" w:space="0"/>
         </w:tcBorders>
       </w:tcPr>
     </w:tblStylePr>
@@ -15960,9 +15870,9 @@
         <w:shd w:val="clear" w:color="ffffff" w:themeColor="light1" w:fill="ffffff" w:themeFill="light1"/>
         <w:tcBorders>
           <w:top w:val="single" w:color="000000" w:themeColor="accent4" w:themeTint="9A" w:sz="4" w:space="0"/>
-          <w:left w:val="none"/>
-          <w:bottom w:val="none"/>
-          <w:right w:val="none"/>
+          <w:left w:val="none" w:color="000000" w:sz="4" w:space="0"/>
+          <w:bottom w:val="none" w:color="000000" w:sz="4" w:space="0"/>
+          <w:right w:val="none" w:color="000000" w:sz="4" w:space="0"/>
         </w:tcBorders>
       </w:tcPr>
     </w:tblStylePr>
@@ -16032,9 +15942,9 @@
       </w:tcPr>
     </w:tblStylePr>
   </w:style>
-  <w:style w:type="table" w:styleId="102">
+  <w:style w:type="table" w:styleId="756">
     <w:name w:val="Grid Table 7 Colorful - Accent 5"/>
-    <w:basedOn w:val="618"/>
+    <w:basedOn w:val="847"/>
     <w:uiPriority w:val="99"/>
     <w:pPr>
       <w:pBdr/>
@@ -16136,11 +16046,11 @@
         <w:tblBorders/>
       </w:tblPr>
       <w:tcPr>
-        <w:shd w:color="ffffff"/>
+        <w:shd w:val="clear" w:color="ffffff"/>
         <w:tcBorders>
-          <w:top w:val="none"/>
-          <w:left w:val="none"/>
-          <w:bottom w:val="none"/>
+          <w:top w:val="none" w:color="000000" w:sz="4" w:space="0"/>
+          <w:left w:val="none" w:color="000000" w:sz="4" w:space="0"/>
+          <w:bottom w:val="none" w:color="000000" w:sz="4" w:space="0"/>
           <w:right w:val="single" w:color="000000" w:themeColor="accent5" w:themeTint="90" w:sz="4" w:space="0"/>
         </w:tcBorders>
       </w:tcPr>
@@ -16163,10 +16073,10 @@
       <w:tcPr>
         <w:shd w:val="clear" w:color="ffffff" w:themeColor="light1" w:fill="ffffff" w:themeFill="light1"/>
         <w:tcBorders>
-          <w:top w:val="none"/>
-          <w:left w:val="none"/>
+          <w:top w:val="none" w:color="000000" w:sz="4" w:space="0"/>
+          <w:left w:val="none" w:color="000000" w:sz="4" w:space="0"/>
           <w:bottom w:val="single" w:color="000000" w:themeColor="accent5" w:themeTint="90" w:sz="4" w:space="0"/>
-          <w:right w:val="none"/>
+          <w:right w:val="none" w:color="000000" w:sz="4" w:space="0"/>
         </w:tcBorders>
       </w:tcPr>
     </w:tblStylePr>
@@ -16186,12 +16096,12 @@
         <w:tblBorders/>
       </w:tblPr>
       <w:tcPr>
-        <w:shd w:color="ffffff"/>
+        <w:shd w:val="clear" w:color="ffffff"/>
         <w:tcBorders>
-          <w:top w:val="none"/>
+          <w:top w:val="none" w:color="000000" w:sz="4" w:space="0"/>
           <w:left w:val="single" w:color="000000" w:themeColor="accent5" w:themeTint="90" w:sz="4" w:space="0"/>
-          <w:bottom w:val="none"/>
-          <w:right w:val="none"/>
+          <w:bottom w:val="none" w:color="000000" w:sz="4" w:space="0"/>
+          <w:right w:val="none" w:color="000000" w:sz="4" w:space="0"/>
         </w:tcBorders>
       </w:tcPr>
     </w:tblStylePr>
@@ -16214,9 +16124,9 @@
         <w:shd w:val="clear" w:color="ffffff" w:themeColor="light1" w:fill="ffffff" w:themeFill="light1"/>
         <w:tcBorders>
           <w:top w:val="single" w:color="000000" w:themeColor="accent5" w:themeTint="90" w:sz="4" w:space="0"/>
-          <w:left w:val="none"/>
-          <w:bottom w:val="none"/>
-          <w:right w:val="none"/>
+          <w:left w:val="none" w:color="000000" w:sz="4" w:space="0"/>
+          <w:bottom w:val="none" w:color="000000" w:sz="4" w:space="0"/>
+          <w:right w:val="none" w:color="000000" w:sz="4" w:space="0"/>
         </w:tcBorders>
       </w:tcPr>
     </w:tblStylePr>
@@ -16286,9 +16196,9 @@
       </w:tcPr>
     </w:tblStylePr>
   </w:style>
-  <w:style w:type="table" w:styleId="103">
+  <w:style w:type="table" w:styleId="757">
     <w:name w:val="Grid Table 7 Colorful - Accent 6"/>
-    <w:basedOn w:val="618"/>
+    <w:basedOn w:val="847"/>
     <w:uiPriority w:val="99"/>
     <w:pPr>
       <w:pBdr/>
@@ -16390,11 +16300,11 @@
         <w:tblBorders/>
       </w:tblPr>
       <w:tcPr>
-        <w:shd w:color="ffffff"/>
+        <w:shd w:val="clear" w:color="ffffff"/>
         <w:tcBorders>
-          <w:top w:val="none"/>
-          <w:left w:val="none"/>
-          <w:bottom w:val="none"/>
+          <w:top w:val="none" w:color="000000" w:sz="4" w:space="0"/>
+          <w:left w:val="none" w:color="000000" w:sz="4" w:space="0"/>
+          <w:bottom w:val="none" w:color="000000" w:sz="4" w:space="0"/>
           <w:right w:val="single" w:color="000000" w:themeColor="accent6" w:themeTint="90" w:sz="4" w:space="0"/>
         </w:tcBorders>
       </w:tcPr>
@@ -16417,10 +16327,10 @@
       <w:tcPr>
         <w:shd w:val="clear" w:color="ffffff" w:themeColor="light1" w:fill="ffffff" w:themeFill="light1"/>
         <w:tcBorders>
-          <w:top w:val="none"/>
-          <w:left w:val="none"/>
+          <w:top w:val="none" w:color="000000" w:sz="4" w:space="0"/>
+          <w:left w:val="none" w:color="000000" w:sz="4" w:space="0"/>
           <w:bottom w:val="single" w:color="000000" w:themeColor="accent6" w:themeTint="90" w:sz="4" w:space="0"/>
-          <w:right w:val="none"/>
+          <w:right w:val="none" w:color="000000" w:sz="4" w:space="0"/>
         </w:tcBorders>
       </w:tcPr>
     </w:tblStylePr>
@@ -16440,12 +16350,12 @@
         <w:tblBorders/>
       </w:tblPr>
       <w:tcPr>
-        <w:shd w:color="ffffff"/>
+        <w:shd w:val="clear" w:color="ffffff"/>
         <w:tcBorders>
-          <w:top w:val="none"/>
+          <w:top w:val="none" w:color="000000" w:sz="4" w:space="0"/>
           <w:left w:val="single" w:color="000000" w:themeColor="accent6" w:themeTint="90" w:sz="4" w:space="0"/>
-          <w:bottom w:val="none"/>
-          <w:right w:val="none"/>
+          <w:bottom w:val="none" w:color="000000" w:sz="4" w:space="0"/>
+          <w:right w:val="none" w:color="000000" w:sz="4" w:space="0"/>
         </w:tcBorders>
       </w:tcPr>
     </w:tblStylePr>
@@ -16468,9 +16378,9 @@
         <w:shd w:val="clear" w:color="ffffff" w:themeColor="light1" w:fill="ffffff" w:themeFill="light1"/>
         <w:tcBorders>
           <w:top w:val="single" w:color="000000" w:themeColor="accent6" w:themeTint="90" w:sz="4" w:space="0"/>
-          <w:left w:val="none"/>
-          <w:bottom w:val="none"/>
-          <w:right w:val="none"/>
+          <w:left w:val="none" w:color="000000" w:sz="4" w:space="0"/>
+          <w:bottom w:val="none" w:color="000000" w:sz="4" w:space="0"/>
+          <w:right w:val="none" w:color="000000" w:sz="4" w:space="0"/>
         </w:tcBorders>
       </w:tcPr>
     </w:tblStylePr>
@@ -16540,9 +16450,9 @@
       </w:tcPr>
     </w:tblStylePr>
   </w:style>
-  <w:style w:type="table" w:styleId="104">
+  <w:style w:type="table" w:styleId="758">
     <w:name w:val="List Table 1 Light"/>
-    <w:basedOn w:val="618"/>
+    <w:basedOn w:val="847"/>
     <w:uiPriority w:val="99"/>
     <w:pPr>
       <w:pBdr/>
@@ -16756,9 +16666,9 @@
       </w:tcPr>
     </w:tblStylePr>
   </w:style>
-  <w:style w:type="table" w:styleId="105">
+  <w:style w:type="table" w:styleId="759">
     <w:name w:val="List Table 1 Light - Accent 1"/>
-    <w:basedOn w:val="618"/>
+    <w:basedOn w:val="847"/>
     <w:uiPriority w:val="99"/>
     <w:pPr>
       <w:pBdr/>
@@ -16972,9 +16882,9 @@
       </w:tcPr>
     </w:tblStylePr>
   </w:style>
-  <w:style w:type="table" w:styleId="106">
+  <w:style w:type="table" w:styleId="760">
     <w:name w:val="List Table 1 Light - Accent 2"/>
-    <w:basedOn w:val="618"/>
+    <w:basedOn w:val="847"/>
     <w:uiPriority w:val="99"/>
     <w:pPr>
       <w:pBdr/>
@@ -17188,9 +17098,9 @@
       </w:tcPr>
     </w:tblStylePr>
   </w:style>
-  <w:style w:type="table" w:styleId="107">
+  <w:style w:type="table" w:styleId="761">
     <w:name w:val="List Table 1 Light - Accent 3"/>
-    <w:basedOn w:val="618"/>
+    <w:basedOn w:val="847"/>
     <w:uiPriority w:val="99"/>
     <w:pPr>
       <w:pBdr/>
@@ -17404,9 +17314,9 @@
       </w:tcPr>
     </w:tblStylePr>
   </w:style>
-  <w:style w:type="table" w:styleId="108">
+  <w:style w:type="table" w:styleId="762">
     <w:name w:val="List Table 1 Light - Accent 4"/>
-    <w:basedOn w:val="618"/>
+    <w:basedOn w:val="847"/>
     <w:uiPriority w:val="99"/>
     <w:pPr>
       <w:pBdr/>
@@ -17620,9 +17530,9 @@
       </w:tcPr>
     </w:tblStylePr>
   </w:style>
-  <w:style w:type="table" w:styleId="109">
+  <w:style w:type="table" w:styleId="763">
     <w:name w:val="List Table 1 Light - Accent 5"/>
-    <w:basedOn w:val="618"/>
+    <w:basedOn w:val="847"/>
     <w:uiPriority w:val="99"/>
     <w:pPr>
       <w:pBdr/>
@@ -17836,9 +17746,9 @@
       </w:tcPr>
     </w:tblStylePr>
   </w:style>
-  <w:style w:type="table" w:styleId="110">
+  <w:style w:type="table" w:styleId="764">
     <w:name w:val="List Table 1 Light - Accent 6"/>
-    <w:basedOn w:val="618"/>
+    <w:basedOn w:val="847"/>
     <w:uiPriority w:val="99"/>
     <w:pPr>
       <w:pBdr/>
@@ -18052,9 +17962,9 @@
       </w:tcPr>
     </w:tblStylePr>
   </w:style>
-  <w:style w:type="table" w:styleId="111">
+  <w:style w:type="table" w:styleId="765">
     <w:name w:val="List Table 2"/>
-    <w:basedOn w:val="618"/>
+    <w:basedOn w:val="847"/>
     <w:uiPriority w:val="99"/>
     <w:pPr>
       <w:pBdr/>
@@ -18290,9 +18200,9 @@
       </w:tcPr>
     </w:tblStylePr>
   </w:style>
-  <w:style w:type="table" w:styleId="112">
+  <w:style w:type="table" w:styleId="766">
     <w:name w:val="List Table 2 - Accent 1"/>
-    <w:basedOn w:val="618"/>
+    <w:basedOn w:val="847"/>
     <w:uiPriority w:val="99"/>
     <w:pPr>
       <w:pBdr/>
@@ -18528,9 +18438,9 @@
       </w:tcPr>
     </w:tblStylePr>
   </w:style>
-  <w:style w:type="table" w:styleId="113">
+  <w:style w:type="table" w:styleId="767">
     <w:name w:val="List Table 2 - Accent 2"/>
-    <w:basedOn w:val="618"/>
+    <w:basedOn w:val="847"/>
     <w:uiPriority w:val="99"/>
     <w:pPr>
       <w:pBdr/>
@@ -18766,9 +18676,9 @@
       </w:tcPr>
     </w:tblStylePr>
   </w:style>
-  <w:style w:type="table" w:styleId="114">
+  <w:style w:type="table" w:styleId="768">
     <w:name w:val="List Table 2 - Accent 3"/>
-    <w:basedOn w:val="618"/>
+    <w:basedOn w:val="847"/>
     <w:uiPriority w:val="99"/>
     <w:pPr>
       <w:pBdr/>
@@ -19004,9 +18914,9 @@
       </w:tcPr>
     </w:tblStylePr>
   </w:style>
-  <w:style w:type="table" w:styleId="115">
+  <w:style w:type="table" w:styleId="769">
     <w:name w:val="List Table 2 - Accent 4"/>
-    <w:basedOn w:val="618"/>
+    <w:basedOn w:val="847"/>
     <w:uiPriority w:val="99"/>
     <w:pPr>
       <w:pBdr/>
@@ -19242,9 +19152,9 @@
       </w:tcPr>
     </w:tblStylePr>
   </w:style>
-  <w:style w:type="table" w:styleId="116">
+  <w:style w:type="table" w:styleId="770">
     <w:name w:val="List Table 2 - Accent 5"/>
-    <w:basedOn w:val="618"/>
+    <w:basedOn w:val="847"/>
     <w:uiPriority w:val="99"/>
     <w:pPr>
       <w:pBdr/>
@@ -19480,9 +19390,9 @@
       </w:tcPr>
     </w:tblStylePr>
   </w:style>
-  <w:style w:type="table" w:styleId="117">
+  <w:style w:type="table" w:styleId="771">
     <w:name w:val="List Table 2 - Accent 6"/>
-    <w:basedOn w:val="618"/>
+    <w:basedOn w:val="847"/>
     <w:uiPriority w:val="99"/>
     <w:pPr>
       <w:pBdr/>
@@ -19718,9 +19628,9 @@
       </w:tcPr>
     </w:tblStylePr>
   </w:style>
-  <w:style w:type="table" w:styleId="118">
+  <w:style w:type="table" w:styleId="772">
     <w:name w:val="List Table 3"/>
-    <w:basedOn w:val="618"/>
+    <w:basedOn w:val="847"/>
     <w:uiPriority w:val="99"/>
     <w:pPr>
       <w:pBdr/>
@@ -19946,9 +19856,9 @@
       </w:tcPr>
     </w:tblStylePr>
   </w:style>
-  <w:style w:type="table" w:styleId="119">
+  <w:style w:type="table" w:styleId="773">
     <w:name w:val="List Table 3 - Accent 1"/>
-    <w:basedOn w:val="618"/>
+    <w:basedOn w:val="847"/>
     <w:uiPriority w:val="99"/>
     <w:pPr>
       <w:pBdr/>
@@ -20174,9 +20084,9 @@
       </w:tcPr>
     </w:tblStylePr>
   </w:style>
-  <w:style w:type="table" w:styleId="120">
+  <w:style w:type="table" w:styleId="774">
     <w:name w:val="List Table 3 - Accent 2"/>
-    <w:basedOn w:val="618"/>
+    <w:basedOn w:val="847"/>
     <w:uiPriority w:val="99"/>
     <w:pPr>
       <w:pBdr/>
@@ -20402,9 +20312,9 @@
       </w:tcPr>
     </w:tblStylePr>
   </w:style>
-  <w:style w:type="table" w:styleId="121">
+  <w:style w:type="table" w:styleId="775">
     <w:name w:val="List Table 3 - Accent 3"/>
-    <w:basedOn w:val="618"/>
+    <w:basedOn w:val="847"/>
     <w:uiPriority w:val="99"/>
     <w:pPr>
       <w:pBdr/>
@@ -20630,9 +20540,9 @@
       </w:tcPr>
     </w:tblStylePr>
   </w:style>
-  <w:style w:type="table" w:styleId="122">
+  <w:style w:type="table" w:styleId="776">
     <w:name w:val="List Table 3 - Accent 4"/>
-    <w:basedOn w:val="618"/>
+    <w:basedOn w:val="847"/>
     <w:uiPriority w:val="99"/>
     <w:pPr>
       <w:pBdr/>
@@ -20858,9 +20768,9 @@
       </w:tcPr>
     </w:tblStylePr>
   </w:style>
-  <w:style w:type="table" w:styleId="123">
+  <w:style w:type="table" w:styleId="777">
     <w:name w:val="List Table 3 - Accent 5"/>
-    <w:basedOn w:val="618"/>
+    <w:basedOn w:val="847"/>
     <w:uiPriority w:val="99"/>
     <w:pPr>
       <w:pBdr/>
@@ -21086,9 +20996,9 @@
       </w:tcPr>
     </w:tblStylePr>
   </w:style>
-  <w:style w:type="table" w:styleId="124">
+  <w:style w:type="table" w:styleId="778">
     <w:name w:val="List Table 3 - Accent 6"/>
-    <w:basedOn w:val="618"/>
+    <w:basedOn w:val="847"/>
     <w:uiPriority w:val="99"/>
     <w:pPr>
       <w:pBdr/>
@@ -21314,9 +21224,9 @@
       </w:tcPr>
     </w:tblStylePr>
   </w:style>
-  <w:style w:type="table" w:styleId="125">
+  <w:style w:type="table" w:styleId="779">
     <w:name w:val="List Table 4"/>
-    <w:basedOn w:val="618"/>
+    <w:basedOn w:val="847"/>
     <w:uiPriority w:val="99"/>
     <w:pPr>
       <w:pBdr/>
@@ -21539,9 +21449,9 @@
       </w:tcPr>
     </w:tblStylePr>
   </w:style>
-  <w:style w:type="table" w:styleId="126">
+  <w:style w:type="table" w:styleId="780">
     <w:name w:val="List Table 4 - Accent 1"/>
-    <w:basedOn w:val="618"/>
+    <w:basedOn w:val="847"/>
     <w:uiPriority w:val="99"/>
     <w:pPr>
       <w:pBdr/>
@@ -21764,9 +21674,9 @@
       </w:tcPr>
     </w:tblStylePr>
   </w:style>
-  <w:style w:type="table" w:styleId="127">
+  <w:style w:type="table" w:styleId="781">
     <w:name w:val="List Table 4 - Accent 2"/>
-    <w:basedOn w:val="618"/>
+    <w:basedOn w:val="847"/>
     <w:uiPriority w:val="99"/>
     <w:pPr>
       <w:pBdr/>
@@ -21989,9 +21899,9 @@
       </w:tcPr>
     </w:tblStylePr>
   </w:style>
-  <w:style w:type="table" w:styleId="128">
+  <w:style w:type="table" w:styleId="782">
     <w:name w:val="List Table 4 - Accent 3"/>
-    <w:basedOn w:val="618"/>
+    <w:basedOn w:val="847"/>
     <w:uiPriority w:val="99"/>
     <w:pPr>
       <w:pBdr/>
@@ -22214,9 +22124,9 @@
       </w:tcPr>
     </w:tblStylePr>
   </w:style>
-  <w:style w:type="table" w:styleId="129">
+  <w:style w:type="table" w:styleId="783">
     <w:name w:val="List Table 4 - Accent 4"/>
-    <w:basedOn w:val="618"/>
+    <w:basedOn w:val="847"/>
     <w:uiPriority w:val="99"/>
     <w:pPr>
       <w:pBdr/>
@@ -22439,9 +22349,9 @@
       </w:tcPr>
     </w:tblStylePr>
   </w:style>
-  <w:style w:type="table" w:styleId="130">
+  <w:style w:type="table" w:styleId="784">
     <w:name w:val="List Table 4 - Accent 5"/>
-    <w:basedOn w:val="618"/>
+    <w:basedOn w:val="847"/>
     <w:uiPriority w:val="99"/>
     <w:pPr>
       <w:pBdr/>
@@ -22664,9 +22574,9 @@
       </w:tcPr>
     </w:tblStylePr>
   </w:style>
-  <w:style w:type="table" w:styleId="131">
+  <w:style w:type="table" w:styleId="785">
     <w:name w:val="List Table 4 - Accent 6"/>
-    <w:basedOn w:val="618"/>
+    <w:basedOn w:val="847"/>
     <w:uiPriority w:val="99"/>
     <w:pPr>
       <w:pBdr/>
@@ -22889,9 +22799,9 @@
       </w:tcPr>
     </w:tblStylePr>
   </w:style>
-  <w:style w:type="table" w:styleId="132">
+  <w:style w:type="table" w:styleId="786">
     <w:name w:val="List Table 5 Dark"/>
-    <w:basedOn w:val="618"/>
+    <w:basedOn w:val="847"/>
     <w:uiPriority w:val="99"/>
     <w:pPr>
       <w:pBdr/>
@@ -23131,9 +23041,9 @@
       </w:tcPr>
     </w:tblStylePr>
   </w:style>
-  <w:style w:type="table" w:styleId="133">
+  <w:style w:type="table" w:styleId="787">
     <w:name w:val="List Table 5 Dark - Accent 1"/>
-    <w:basedOn w:val="618"/>
+    <w:basedOn w:val="847"/>
     <w:uiPriority w:val="99"/>
     <w:pPr>
       <w:pBdr/>
@@ -23373,9 +23283,9 @@
       </w:tcPr>
     </w:tblStylePr>
   </w:style>
-  <w:style w:type="table" w:styleId="134">
+  <w:style w:type="table" w:styleId="788">
     <w:name w:val="List Table 5 Dark - Accent 2"/>
-    <w:basedOn w:val="618"/>
+    <w:basedOn w:val="847"/>
     <w:uiPriority w:val="99"/>
     <w:pPr>
       <w:pBdr/>
@@ -23615,9 +23525,9 @@
       </w:tcPr>
     </w:tblStylePr>
   </w:style>
-  <w:style w:type="table" w:styleId="135">
+  <w:style w:type="table" w:styleId="789">
     <w:name w:val="List Table 5 Dark - Accent 3"/>
-    <w:basedOn w:val="618"/>
+    <w:basedOn w:val="847"/>
     <w:uiPriority w:val="99"/>
     <w:pPr>
       <w:pBdr/>
@@ -23857,9 +23767,9 @@
       </w:tcPr>
     </w:tblStylePr>
   </w:style>
-  <w:style w:type="table" w:styleId="136">
+  <w:style w:type="table" w:styleId="790">
     <w:name w:val="List Table 5 Dark - Accent 4"/>
-    <w:basedOn w:val="618"/>
+    <w:basedOn w:val="847"/>
     <w:uiPriority w:val="99"/>
     <w:pPr>
       <w:pBdr/>
@@ -24099,9 +24009,9 @@
       </w:tcPr>
     </w:tblStylePr>
   </w:style>
-  <w:style w:type="table" w:styleId="137">
+  <w:style w:type="table" w:styleId="791">
     <w:name w:val="List Table 5 Dark - Accent 5"/>
-    <w:basedOn w:val="618"/>
+    <w:basedOn w:val="847"/>
     <w:uiPriority w:val="99"/>
     <w:pPr>
       <w:pBdr/>
@@ -24341,9 +24251,9 @@
       </w:tcPr>
     </w:tblStylePr>
   </w:style>
-  <w:style w:type="table" w:styleId="138">
+  <w:style w:type="table" w:styleId="792">
     <w:name w:val="List Table 5 Dark - Accent 6"/>
-    <w:basedOn w:val="618"/>
+    <w:basedOn w:val="847"/>
     <w:uiPriority w:val="99"/>
     <w:pPr>
       <w:pBdr/>
@@ -24583,9 +24493,9 @@
       </w:tcPr>
     </w:tblStylePr>
   </w:style>
-  <w:style w:type="table" w:styleId="139">
+  <w:style w:type="table" w:styleId="793">
     <w:name w:val="List Table 6 Colorful"/>
-    <w:basedOn w:val="618"/>
+    <w:basedOn w:val="847"/>
     <w:uiPriority w:val="99"/>
     <w:pPr>
       <w:pBdr/>
@@ -24806,9 +24716,9 @@
       </w:tcPr>
     </w:tblStylePr>
   </w:style>
-  <w:style w:type="table" w:styleId="140">
+  <w:style w:type="table" w:styleId="794">
     <w:name w:val="List Table 6 Colorful - Accent 1"/>
-    <w:basedOn w:val="618"/>
+    <w:basedOn w:val="847"/>
     <w:uiPriority w:val="99"/>
     <w:pPr>
       <w:pBdr/>
@@ -25029,9 +24939,9 @@
       </w:tcPr>
     </w:tblStylePr>
   </w:style>
-  <w:style w:type="table" w:styleId="141">
+  <w:style w:type="table" w:styleId="795">
     <w:name w:val="List Table 6 Colorful - Accent 2"/>
-    <w:basedOn w:val="618"/>
+    <w:basedOn w:val="847"/>
     <w:uiPriority w:val="99"/>
     <w:pPr>
       <w:pBdr/>
@@ -25252,9 +25162,9 @@
       </w:tcPr>
     </w:tblStylePr>
   </w:style>
-  <w:style w:type="table" w:styleId="142">
+  <w:style w:type="table" w:styleId="796">
     <w:name w:val="List Table 6 Colorful - Accent 3"/>
-    <w:basedOn w:val="618"/>
+    <w:basedOn w:val="847"/>
     <w:uiPriority w:val="99"/>
     <w:pPr>
       <w:pBdr/>
@@ -25475,9 +25385,9 @@
       </w:tcPr>
     </w:tblStylePr>
   </w:style>
-  <w:style w:type="table" w:styleId="143">
+  <w:style w:type="table" w:styleId="797">
     <w:name w:val="List Table 6 Colorful - Accent 4"/>
-    <w:basedOn w:val="618"/>
+    <w:basedOn w:val="847"/>
     <w:uiPriority w:val="99"/>
     <w:pPr>
       <w:pBdr/>
@@ -25698,9 +25608,9 @@
       </w:tcPr>
     </w:tblStylePr>
   </w:style>
-  <w:style w:type="table" w:styleId="144">
+  <w:style w:type="table" w:styleId="798">
     <w:name w:val="List Table 6 Colorful - Accent 5"/>
-    <w:basedOn w:val="618"/>
+    <w:basedOn w:val="847"/>
     <w:uiPriority w:val="99"/>
     <w:pPr>
       <w:pBdr/>
@@ -25921,9 +25831,9 @@
       </w:tcPr>
     </w:tblStylePr>
   </w:style>
-  <w:style w:type="table" w:styleId="145">
+  <w:style w:type="table" w:styleId="799">
     <w:name w:val="List Table 6 Colorful - Accent 6"/>
-    <w:basedOn w:val="618"/>
+    <w:basedOn w:val="847"/>
     <w:uiPriority w:val="99"/>
     <w:pPr>
       <w:pBdr/>
@@ -26144,9 +26054,9 @@
       </w:tcPr>
     </w:tblStylePr>
   </w:style>
-  <w:style w:type="table" w:styleId="146">
+  <w:style w:type="table" w:styleId="800">
     <w:name w:val="List Table 7 Colorful"/>
-    <w:basedOn w:val="618"/>
+    <w:basedOn w:val="847"/>
     <w:uiPriority w:val="99"/>
     <w:pPr>
       <w:pBdr/>
@@ -26245,11 +26155,11 @@
         <w:tblBorders/>
       </w:tblPr>
       <w:tcPr>
-        <w:shd w:color="ffffff"/>
+        <w:shd w:val="clear" w:color="ffffff"/>
         <w:tcBorders>
-          <w:top w:val="none"/>
-          <w:left w:val="none"/>
-          <w:bottom w:val="none"/>
+          <w:top w:val="none" w:color="000000" w:sz="4" w:space="0"/>
+          <w:left w:val="none" w:color="000000" w:sz="4" w:space="0"/>
+          <w:bottom w:val="none" w:color="000000" w:sz="4" w:space="0"/>
           <w:right w:val="single" w:color="000000" w:themeColor="text1" w:themeTint="80" w:sz="4" w:space="0"/>
         </w:tcBorders>
       </w:tcPr>
@@ -26272,10 +26182,10 @@
       <w:tcPr>
         <w:shd w:val="clear" w:color="ffffff" w:themeColor="light1" w:fill="ffffff" w:themeFill="light1"/>
         <w:tcBorders>
-          <w:top w:val="none"/>
-          <w:left w:val="none"/>
+          <w:top w:val="none" w:color="000000" w:sz="4" w:space="0"/>
+          <w:left w:val="none" w:color="000000" w:sz="4" w:space="0"/>
           <w:bottom w:val="single" w:color="000000" w:themeColor="text1" w:themeTint="80" w:sz="4" w:space="0"/>
-          <w:right w:val="none"/>
+          <w:right w:val="none" w:color="000000" w:sz="4" w:space="0"/>
         </w:tcBorders>
       </w:tcPr>
     </w:tblStylePr>
@@ -26295,12 +26205,12 @@
         <w:tblBorders/>
       </w:tblPr>
       <w:tcPr>
-        <w:shd w:color="ffffff"/>
+        <w:shd w:val="clear" w:color="ffffff"/>
         <w:tcBorders>
-          <w:top w:val="none"/>
+          <w:top w:val="none" w:color="000000" w:sz="4" w:space="0"/>
           <w:left w:val="single" w:color="000000" w:themeColor="text1" w:themeTint="80" w:sz="4" w:space="0"/>
-          <w:bottom w:val="none"/>
-          <w:right w:val="none"/>
+          <w:bottom w:val="none" w:color="000000" w:sz="4" w:space="0"/>
+          <w:right w:val="none" w:color="000000" w:sz="4" w:space="0"/>
         </w:tcBorders>
       </w:tcPr>
     </w:tblStylePr>
@@ -26323,9 +26233,9 @@
         <w:shd w:val="clear" w:color="ffffff" w:themeColor="light1" w:fill="ffffff" w:themeFill="light1"/>
         <w:tcBorders>
           <w:top w:val="single" w:color="000000" w:themeColor="text1" w:themeTint="80" w:sz="4" w:space="0"/>
-          <w:left w:val="none"/>
-          <w:bottom w:val="none"/>
-          <w:right w:val="none"/>
+          <w:left w:val="none" w:color="000000" w:sz="4" w:space="0"/>
+          <w:bottom w:val="none" w:color="000000" w:sz="4" w:space="0"/>
+          <w:right w:val="none" w:color="000000" w:sz="4" w:space="0"/>
         </w:tcBorders>
       </w:tcPr>
     </w:tblStylePr>
@@ -26400,9 +26310,9 @@
       </w:tcPr>
     </w:tblStylePr>
   </w:style>
-  <w:style w:type="table" w:styleId="147">
+  <w:style w:type="table" w:styleId="801">
     <w:name w:val="List Table 7 Colorful - Accent 1"/>
-    <w:basedOn w:val="618"/>
+    <w:basedOn w:val="847"/>
     <w:uiPriority w:val="99"/>
     <w:pPr>
       <w:pBdr/>
@@ -26501,11 +26411,11 @@
         <w:tblBorders/>
       </w:tblPr>
       <w:tcPr>
-        <w:shd w:color="ffffff"/>
+        <w:shd w:val="clear" w:color="ffffff"/>
         <w:tcBorders>
-          <w:top w:val="none"/>
-          <w:left w:val="none"/>
-          <w:bottom w:val="none"/>
+          <w:top w:val="none" w:color="000000" w:sz="4" w:space="0"/>
+          <w:left w:val="none" w:color="000000" w:sz="4" w:space="0"/>
+          <w:bottom w:val="none" w:color="000000" w:sz="4" w:space="0"/>
           <w:right w:val="single" w:color="000000" w:themeColor="accent1" w:sz="4" w:space="0"/>
         </w:tcBorders>
       </w:tcPr>
@@ -26528,10 +26438,10 @@
       <w:tcPr>
         <w:shd w:val="clear" w:color="ffffff" w:themeColor="light1" w:fill="ffffff" w:themeFill="light1"/>
         <w:tcBorders>
-          <w:top w:val="none"/>
-          <w:left w:val="none"/>
+          <w:top w:val="none" w:color="000000" w:sz="4" w:space="0"/>
+          <w:left w:val="none" w:color="000000" w:sz="4" w:space="0"/>
           <w:bottom w:val="single" w:color="000000" w:themeColor="accent1" w:sz="4" w:space="0"/>
-          <w:right w:val="none"/>
+          <w:right w:val="none" w:color="000000" w:sz="4" w:space="0"/>
         </w:tcBorders>
       </w:tcPr>
     </w:tblStylePr>
@@ -26551,12 +26461,12 @@
         <w:tblBorders/>
       </w:tblPr>
       <w:tcPr>
-        <w:shd w:color="ffffff"/>
+        <w:shd w:val="clear" w:color="ffffff"/>
         <w:tcBorders>
-          <w:top w:val="none"/>
+          <w:top w:val="none" w:color="000000" w:sz="4" w:space="0"/>
           <w:left w:val="single" w:color="000000" w:themeColor="accent1" w:sz="4" w:space="0"/>
-          <w:bottom w:val="none"/>
-          <w:right w:val="none"/>
+          <w:bottom w:val="none" w:color="000000" w:sz="4" w:space="0"/>
+          <w:right w:val="none" w:color="000000" w:sz="4" w:space="0"/>
         </w:tcBorders>
       </w:tcPr>
     </w:tblStylePr>
@@ -26579,9 +26489,9 @@
         <w:shd w:val="clear" w:color="ffffff" w:themeColor="light1" w:fill="ffffff" w:themeFill="light1"/>
         <w:tcBorders>
           <w:top w:val="single" w:color="000000" w:themeColor="accent1" w:sz="4" w:space="0"/>
-          <w:left w:val="none"/>
-          <w:bottom w:val="none"/>
-          <w:right w:val="none"/>
+          <w:left w:val="none" w:color="000000" w:sz="4" w:space="0"/>
+          <w:bottom w:val="none" w:color="000000" w:sz="4" w:space="0"/>
+          <w:right w:val="none" w:color="000000" w:sz="4" w:space="0"/>
         </w:tcBorders>
       </w:tcPr>
     </w:tblStylePr>
@@ -26656,9 +26566,9 @@
       </w:tcPr>
     </w:tblStylePr>
   </w:style>
-  <w:style w:type="table" w:styleId="148">
+  <w:style w:type="table" w:styleId="802">
     <w:name w:val="List Table 7 Colorful - Accent 2"/>
-    <w:basedOn w:val="618"/>
+    <w:basedOn w:val="847"/>
     <w:uiPriority w:val="99"/>
     <w:pPr>
       <w:pBdr/>
@@ -26757,11 +26667,11 @@
         <w:tblBorders/>
       </w:tblPr>
       <w:tcPr>
-        <w:shd w:color="ffffff"/>
+        <w:shd w:val="clear" w:color="ffffff"/>
         <w:tcBorders>
-          <w:top w:val="none"/>
-          <w:left w:val="none"/>
-          <w:bottom w:val="none"/>
+          <w:top w:val="none" w:color="000000" w:sz="4" w:space="0"/>
+          <w:left w:val="none" w:color="000000" w:sz="4" w:space="0"/>
+          <w:bottom w:val="none" w:color="000000" w:sz="4" w:space="0"/>
           <w:right w:val="single" w:color="000000" w:themeColor="accent2" w:themeTint="97" w:sz="4" w:space="0"/>
         </w:tcBorders>
       </w:tcPr>
@@ -26784,10 +26694,10 @@
       <w:tcPr>
         <w:shd w:val="clear" w:color="ffffff" w:themeColor="light1" w:fill="ffffff" w:themeFill="light1"/>
         <w:tcBorders>
-          <w:top w:val="none"/>
-          <w:left w:val="none"/>
+          <w:top w:val="none" w:color="000000" w:sz="4" w:space="0"/>
+          <w:left w:val="none" w:color="000000" w:sz="4" w:space="0"/>
           <w:bottom w:val="single" w:color="000000" w:themeColor="accent2" w:themeTint="97" w:sz="4" w:space="0"/>
-          <w:right w:val="none"/>
+          <w:right w:val="none" w:color="000000" w:sz="4" w:space="0"/>
         </w:tcBorders>
       </w:tcPr>
     </w:tblStylePr>
@@ -26807,12 +26717,12 @@
         <w:tblBorders/>
       </w:tblPr>
       <w:tcPr>
-        <w:shd w:color="ffffff"/>
+        <w:shd w:val="clear" w:color="ffffff"/>
         <w:tcBorders>
-          <w:top w:val="none"/>
+          <w:top w:val="none" w:color="000000" w:sz="4" w:space="0"/>
           <w:left w:val="single" w:color="000000" w:themeColor="accent2" w:themeTint="97" w:sz="4" w:space="0"/>
-          <w:bottom w:val="none"/>
-          <w:right w:val="none"/>
+          <w:bottom w:val="none" w:color="000000" w:sz="4" w:space="0"/>
+          <w:right w:val="none" w:color="000000" w:sz="4" w:space="0"/>
         </w:tcBorders>
       </w:tcPr>
     </w:tblStylePr>
@@ -26835,9 +26745,9 @@
         <w:shd w:val="clear" w:color="ffffff" w:themeColor="light1" w:fill="ffffff" w:themeFill="light1"/>
         <w:tcBorders>
           <w:top w:val="single" w:color="000000" w:themeColor="accent2" w:themeTint="97" w:sz="4" w:space="0"/>
-          <w:left w:val="none"/>
-          <w:bottom w:val="none"/>
-          <w:right w:val="none"/>
+          <w:left w:val="none" w:color="000000" w:sz="4" w:space="0"/>
+          <w:bottom w:val="none" w:color="000000" w:sz="4" w:space="0"/>
+          <w:right w:val="none" w:color="000000" w:sz="4" w:space="0"/>
         </w:tcBorders>
       </w:tcPr>
     </w:tblStylePr>
@@ -26912,9 +26822,9 @@
       </w:tcPr>
     </w:tblStylePr>
   </w:style>
-  <w:style w:type="table" w:styleId="149">
+  <w:style w:type="table" w:styleId="803">
     <w:name w:val="List Table 7 Colorful - Accent 3"/>
-    <w:basedOn w:val="618"/>
+    <w:basedOn w:val="847"/>
     <w:uiPriority w:val="99"/>
     <w:pPr>
       <w:pBdr/>
@@ -27013,11 +26923,11 @@
         <w:tblBorders/>
       </w:tblPr>
       <w:tcPr>
-        <w:shd w:color="ffffff"/>
+        <w:shd w:val="clear" w:color="ffffff"/>
         <w:tcBorders>
-          <w:top w:val="none"/>
-          <w:left w:val="none"/>
-          <w:bottom w:val="none"/>
+          <w:top w:val="none" w:color="000000" w:sz="4" w:space="0"/>
+          <w:left w:val="none" w:color="000000" w:sz="4" w:space="0"/>
+          <w:bottom w:val="none" w:color="000000" w:sz="4" w:space="0"/>
           <w:right w:val="single" w:color="000000" w:themeColor="accent3" w:themeTint="98" w:sz="4" w:space="0"/>
         </w:tcBorders>
       </w:tcPr>
@@ -27040,10 +26950,10 @@
       <w:tcPr>
         <w:shd w:val="clear" w:color="ffffff" w:themeColor="light1" w:fill="ffffff" w:themeFill="light1"/>
         <w:tcBorders>
-          <w:top w:val="none"/>
-          <w:left w:val="none"/>
+          <w:top w:val="none" w:color="000000" w:sz="4" w:space="0"/>
+          <w:left w:val="none" w:color="000000" w:sz="4" w:space="0"/>
           <w:bottom w:val="single" w:color="000000" w:themeColor="accent3" w:themeTint="98" w:sz="4" w:space="0"/>
-          <w:right w:val="none"/>
+          <w:right w:val="none" w:color="000000" w:sz="4" w:space="0"/>
         </w:tcBorders>
       </w:tcPr>
     </w:tblStylePr>
@@ -27063,12 +26973,12 @@
         <w:tblBorders/>
       </w:tblPr>
       <w:tcPr>
-        <w:shd w:color="ffffff"/>
+        <w:shd w:val="clear" w:color="ffffff"/>
         <w:tcBorders>
-          <w:top w:val="none"/>
+          <w:top w:val="none" w:color="000000" w:sz="4" w:space="0"/>
           <w:left w:val="single" w:color="000000" w:themeColor="accent3" w:themeTint="98" w:sz="4" w:space="0"/>
-          <w:bottom w:val="none"/>
-          <w:right w:val="none"/>
+          <w:bottom w:val="none" w:color="000000" w:sz="4" w:space="0"/>
+          <w:right w:val="none" w:color="000000" w:sz="4" w:space="0"/>
         </w:tcBorders>
       </w:tcPr>
     </w:tblStylePr>
@@ -27091,9 +27001,9 @@
         <w:shd w:val="clear" w:color="ffffff" w:themeColor="light1" w:fill="ffffff" w:themeFill="light1"/>
         <w:tcBorders>
           <w:top w:val="single" w:color="000000" w:themeColor="accent3" w:themeTint="98" w:sz="4" w:space="0"/>
-          <w:left w:val="none"/>
-          <w:bottom w:val="none"/>
-          <w:right w:val="none"/>
+          <w:left w:val="none" w:color="000000" w:sz="4" w:space="0"/>
+          <w:bottom w:val="none" w:color="000000" w:sz="4" w:space="0"/>
+          <w:right w:val="none" w:color="000000" w:sz="4" w:space="0"/>
         </w:tcBorders>
       </w:tcPr>
     </w:tblStylePr>
@@ -27168,9 +27078,9 @@
       </w:tcPr>
     </w:tblStylePr>
   </w:style>
-  <w:style w:type="table" w:styleId="150">
+  <w:style w:type="table" w:styleId="804">
     <w:name w:val="List Table 7 Colorful - Accent 4"/>
-    <w:basedOn w:val="618"/>
+    <w:basedOn w:val="847"/>
     <w:uiPriority w:val="99"/>
     <w:pPr>
       <w:pBdr/>
@@ -27269,11 +27179,11 @@
         <w:tblBorders/>
       </w:tblPr>
       <w:tcPr>
-        <w:shd w:color="ffffff"/>
+        <w:shd w:val="clear" w:color="ffffff"/>
         <w:tcBorders>
-          <w:top w:val="none"/>
-          <w:left w:val="none"/>
-          <w:bottom w:val="none"/>
+          <w:top w:val="none" w:color="000000" w:sz="4" w:space="0"/>
+          <w:left w:val="none" w:color="000000" w:sz="4" w:space="0"/>
+          <w:bottom w:val="none" w:color="000000" w:sz="4" w:space="0"/>
           <w:right w:val="single" w:color="000000" w:themeColor="accent4" w:themeTint="9A" w:sz="4" w:space="0"/>
         </w:tcBorders>
       </w:tcPr>
@@ -27296,10 +27206,10 @@
       <w:tcPr>
         <w:shd w:val="clear" w:color="ffffff" w:themeColor="light1" w:fill="ffffff" w:themeFill="light1"/>
         <w:tcBorders>
-          <w:top w:val="none"/>
-          <w:left w:val="none"/>
+          <w:top w:val="none" w:color="000000" w:sz="4" w:space="0"/>
+          <w:left w:val="none" w:color="000000" w:sz="4" w:space="0"/>
           <w:bottom w:val="single" w:color="000000" w:themeColor="accent4" w:themeTint="9A" w:sz="4" w:space="0"/>
-          <w:right w:val="none"/>
+          <w:right w:val="none" w:color="000000" w:sz="4" w:space="0"/>
         </w:tcBorders>
       </w:tcPr>
     </w:tblStylePr>
@@ -27319,12 +27229,12 @@
         <w:tblBorders/>
       </w:tblPr>
       <w:tcPr>
-        <w:shd w:color="ffffff"/>
+        <w:shd w:val="clear" w:color="ffffff"/>
         <w:tcBorders>
-          <w:top w:val="none"/>
+          <w:top w:val="none" w:color="000000" w:sz="4" w:space="0"/>
           <w:left w:val="single" w:color="000000" w:themeColor="accent4" w:themeTint="9A" w:sz="4" w:space="0"/>
-          <w:bottom w:val="none"/>
-          <w:right w:val="none"/>
+          <w:bottom w:val="none" w:color="000000" w:sz="4" w:space="0"/>
+          <w:right w:val="none" w:color="000000" w:sz="4" w:space="0"/>
         </w:tcBorders>
       </w:tcPr>
     </w:tblStylePr>
@@ -27347,9 +27257,9 @@
         <w:shd w:val="clear" w:color="ffffff" w:themeColor="light1" w:fill="ffffff" w:themeFill="light1"/>
         <w:tcBorders>
           <w:top w:val="single" w:color="000000" w:themeColor="accent4" w:themeTint="9A" w:sz="4" w:space="0"/>
-          <w:left w:val="none"/>
-          <w:bottom w:val="none"/>
-          <w:right w:val="none"/>
+          <w:left w:val="none" w:color="000000" w:sz="4" w:space="0"/>
+          <w:bottom w:val="none" w:color="000000" w:sz="4" w:space="0"/>
+          <w:right w:val="none" w:color="000000" w:sz="4" w:space="0"/>
         </w:tcBorders>
       </w:tcPr>
     </w:tblStylePr>
@@ -27424,9 +27334,9 @@
       </w:tcPr>
     </w:tblStylePr>
   </w:style>
-  <w:style w:type="table" w:styleId="151">
+  <w:style w:type="table" w:styleId="805">
     <w:name w:val="List Table 7 Colorful - Accent 5"/>
-    <w:basedOn w:val="618"/>
+    <w:basedOn w:val="847"/>
     <w:uiPriority w:val="99"/>
     <w:pPr>
       <w:pBdr/>
@@ -27525,11 +27435,11 @@
         <w:tblBorders/>
       </w:tblPr>
       <w:tcPr>
-        <w:shd w:color="ffffff"/>
+        <w:shd w:val="clear" w:color="ffffff"/>
         <w:tcBorders>
-          <w:top w:val="none"/>
-          <w:left w:val="none"/>
-          <w:bottom w:val="none"/>
+          <w:top w:val="none" w:color="000000" w:sz="4" w:space="0"/>
+          <w:left w:val="none" w:color="000000" w:sz="4" w:space="0"/>
+          <w:bottom w:val="none" w:color="000000" w:sz="4" w:space="0"/>
           <w:right w:val="single" w:color="000000" w:themeColor="accent5" w:themeTint="9A" w:sz="4" w:space="0"/>
         </w:tcBorders>
       </w:tcPr>
@@ -27552,10 +27462,10 @@
       <w:tcPr>
         <w:shd w:val="clear" w:color="ffffff" w:themeColor="light1" w:fill="ffffff" w:themeFill="light1"/>
         <w:tcBorders>
-          <w:top w:val="none"/>
-          <w:left w:val="none"/>
+          <w:top w:val="none" w:color="000000" w:sz="4" w:space="0"/>
+          <w:left w:val="none" w:color="000000" w:sz="4" w:space="0"/>
           <w:bottom w:val="single" w:color="000000" w:themeColor="accent5" w:themeTint="9A" w:sz="4" w:space="0"/>
-          <w:right w:val="none"/>
+          <w:right w:val="none" w:color="000000" w:sz="4" w:space="0"/>
         </w:tcBorders>
       </w:tcPr>
     </w:tblStylePr>
@@ -27575,12 +27485,12 @@
         <w:tblBorders/>
       </w:tblPr>
       <w:tcPr>
-        <w:shd w:color="ffffff"/>
+        <w:shd w:val="clear" w:color="ffffff"/>
         <w:tcBorders>
-          <w:top w:val="none"/>
+          <w:top w:val="none" w:color="000000" w:sz="4" w:space="0"/>
           <w:left w:val="single" w:color="000000" w:themeColor="accent5" w:themeTint="9A" w:sz="4" w:space="0"/>
-          <w:bottom w:val="none"/>
-          <w:right w:val="none"/>
+          <w:bottom w:val="none" w:color="000000" w:sz="4" w:space="0"/>
+          <w:right w:val="none" w:color="000000" w:sz="4" w:space="0"/>
         </w:tcBorders>
       </w:tcPr>
     </w:tblStylePr>
@@ -27603,9 +27513,9 @@
         <w:shd w:val="clear" w:color="ffffff" w:themeColor="light1" w:fill="ffffff" w:themeFill="light1"/>
         <w:tcBorders>
           <w:top w:val="single" w:color="000000" w:themeColor="accent5" w:themeTint="9A" w:sz="4" w:space="0"/>
-          <w:left w:val="none"/>
-          <w:bottom w:val="none"/>
-          <w:right w:val="none"/>
+          <w:left w:val="none" w:color="000000" w:sz="4" w:space="0"/>
+          <w:bottom w:val="none" w:color="000000" w:sz="4" w:space="0"/>
+          <w:right w:val="none" w:color="000000" w:sz="4" w:space="0"/>
         </w:tcBorders>
       </w:tcPr>
     </w:tblStylePr>
@@ -27680,9 +27590,9 @@
       </w:tcPr>
     </w:tblStylePr>
   </w:style>
-  <w:style w:type="table" w:styleId="152">
+  <w:style w:type="table" w:styleId="806">
     <w:name w:val="List Table 7 Colorful - Accent 6"/>
-    <w:basedOn w:val="618"/>
+    <w:basedOn w:val="847"/>
     <w:uiPriority w:val="99"/>
     <w:pPr>
       <w:pBdr/>
@@ -27781,11 +27691,11 @@
         <w:tblBorders/>
       </w:tblPr>
       <w:tcPr>
-        <w:shd w:color="ffffff"/>
+        <w:shd w:val="clear" w:color="ffffff"/>
         <w:tcBorders>
-          <w:top w:val="none"/>
-          <w:left w:val="none"/>
-          <w:bottom w:val="none"/>
+          <w:top w:val="none" w:color="000000" w:sz="4" w:space="0"/>
+          <w:left w:val="none" w:color="000000" w:sz="4" w:space="0"/>
+          <w:bottom w:val="none" w:color="000000" w:sz="4" w:space="0"/>
           <w:right w:val="single" w:color="000000" w:themeColor="accent6" w:themeTint="98" w:sz="4" w:space="0"/>
         </w:tcBorders>
       </w:tcPr>
@@ -27808,10 +27718,10 @@
       <w:tcPr>
         <w:shd w:val="clear" w:color="ffffff" w:themeColor="light1" w:fill="ffffff" w:themeFill="light1"/>
         <w:tcBorders>
-          <w:top w:val="none"/>
-          <w:left w:val="none"/>
+          <w:top w:val="none" w:color="000000" w:sz="4" w:space="0"/>
+          <w:left w:val="none" w:color="000000" w:sz="4" w:space="0"/>
           <w:bottom w:val="single" w:color="000000" w:themeColor="accent6" w:themeTint="98" w:sz="4" w:space="0"/>
-          <w:right w:val="none"/>
+          <w:right w:val="none" w:color="000000" w:sz="4" w:space="0"/>
         </w:tcBorders>
       </w:tcPr>
     </w:tblStylePr>
@@ -27831,12 +27741,12 @@
         <w:tblBorders/>
       </w:tblPr>
       <w:tcPr>
-        <w:shd w:color="ffffff"/>
+        <w:shd w:val="clear" w:color="ffffff"/>
         <w:tcBorders>
-          <w:top w:val="none"/>
+          <w:top w:val="none" w:color="000000" w:sz="4" w:space="0"/>
           <w:left w:val="single" w:color="000000" w:themeColor="accent6" w:themeTint="98" w:sz="4" w:space="0"/>
-          <w:bottom w:val="none"/>
-          <w:right w:val="none"/>
+          <w:bottom w:val="none" w:color="000000" w:sz="4" w:space="0"/>
+          <w:right w:val="none" w:color="000000" w:sz="4" w:space="0"/>
         </w:tcBorders>
       </w:tcPr>
     </w:tblStylePr>
@@ -27859,9 +27769,9 @@
         <w:shd w:val="clear" w:color="ffffff" w:themeColor="light1" w:fill="ffffff" w:themeFill="light1"/>
         <w:tcBorders>
           <w:top w:val="single" w:color="000000" w:themeColor="accent6" w:themeTint="98" w:sz="4" w:space="0"/>
-          <w:left w:val="none"/>
-          <w:bottom w:val="none"/>
-          <w:right w:val="none"/>
+          <w:left w:val="none" w:color="000000" w:sz="4" w:space="0"/>
+          <w:bottom w:val="none" w:color="000000" w:sz="4" w:space="0"/>
+          <w:right w:val="none" w:color="000000" w:sz="4" w:space="0"/>
         </w:tcBorders>
       </w:tcPr>
     </w:tblStylePr>
@@ -27936,9 +27846,9 @@
       </w:tcPr>
     </w:tblStylePr>
   </w:style>
-  <w:style w:type="table" w:styleId="153">
+  <w:style w:type="table" w:styleId="807">
     <w:name w:val="Lined - Accent"/>
-    <w:basedOn w:val="618"/>
+    <w:basedOn w:val="847"/>
     <w:uiPriority w:val="99"/>
     <w:pPr>
       <w:pBdr/>
@@ -28173,9 +28083,9 @@
       </w:tcPr>
     </w:tblStylePr>
   </w:style>
-  <w:style w:type="table" w:styleId="154">
+  <w:style w:type="table" w:styleId="808">
     <w:name w:val="Lined - Accent 1"/>
-    <w:basedOn w:val="618"/>
+    <w:basedOn w:val="847"/>
     <w:uiPriority w:val="99"/>
     <w:pPr>
       <w:pBdr/>
@@ -28410,9 +28320,9 @@
       </w:tcPr>
     </w:tblStylePr>
   </w:style>
-  <w:style w:type="table" w:styleId="155">
+  <w:style w:type="table" w:styleId="809">
     <w:name w:val="Lined - Accent 2"/>
-    <w:basedOn w:val="618"/>
+    <w:basedOn w:val="847"/>
     <w:uiPriority w:val="99"/>
     <w:pPr>
       <w:pBdr/>
@@ -28647,9 +28557,9 @@
       </w:tcPr>
     </w:tblStylePr>
   </w:style>
-  <w:style w:type="table" w:styleId="156">
+  <w:style w:type="table" w:styleId="810">
     <w:name w:val="Lined - Accent 3"/>
-    <w:basedOn w:val="618"/>
+    <w:basedOn w:val="847"/>
     <w:uiPriority w:val="99"/>
     <w:pPr>
       <w:pBdr/>
@@ -28884,9 +28794,9 @@
       </w:tcPr>
     </w:tblStylePr>
   </w:style>
-  <w:style w:type="table" w:styleId="157">
+  <w:style w:type="table" w:styleId="811">
     <w:name w:val="Lined - Accent 4"/>
-    <w:basedOn w:val="618"/>
+    <w:basedOn w:val="847"/>
     <w:uiPriority w:val="99"/>
     <w:pPr>
       <w:pBdr/>
@@ -29121,9 +29031,9 @@
       </w:tcPr>
     </w:tblStylePr>
   </w:style>
-  <w:style w:type="table" w:styleId="158">
+  <w:style w:type="table" w:styleId="812">
     <w:name w:val="Lined - Accent 5"/>
-    <w:basedOn w:val="618"/>
+    <w:basedOn w:val="847"/>
     <w:uiPriority w:val="99"/>
     <w:pPr>
       <w:pBdr/>
@@ -29358,9 +29268,9 @@
       </w:tcPr>
     </w:tblStylePr>
   </w:style>
-  <w:style w:type="table" w:styleId="159">
+  <w:style w:type="table" w:styleId="813">
     <w:name w:val="Lined - Accent 6"/>
-    <w:basedOn w:val="618"/>
+    <w:basedOn w:val="847"/>
     <w:uiPriority w:val="99"/>
     <w:pPr>
       <w:pBdr/>
@@ -29595,9 +29505,9 @@
       </w:tcPr>
     </w:tblStylePr>
   </w:style>
-  <w:style w:type="table" w:styleId="160">
+  <w:style w:type="table" w:styleId="814">
     <w:name w:val="Bordered &amp; Lined - Accent"/>
-    <w:basedOn w:val="618"/>
+    <w:basedOn w:val="847"/>
     <w:uiPriority w:val="99"/>
     <w:pPr>
       <w:pBdr/>
@@ -29839,9 +29749,9 @@
       </w:tcPr>
     </w:tblStylePr>
   </w:style>
-  <w:style w:type="table" w:styleId="161">
+  <w:style w:type="table" w:styleId="815">
     <w:name w:val="Bordered &amp; Lined - Accent 1"/>
-    <w:basedOn w:val="618"/>
+    <w:basedOn w:val="847"/>
     <w:uiPriority w:val="99"/>
     <w:pPr>
       <w:pBdr/>
@@ -30083,9 +29993,9 @@
       </w:tcPr>
     </w:tblStylePr>
   </w:style>
-  <w:style w:type="table" w:styleId="162">
+  <w:style w:type="table" w:styleId="816">
     <w:name w:val="Bordered &amp; Lined - Accent 2"/>
-    <w:basedOn w:val="618"/>
+    <w:basedOn w:val="847"/>
     <w:uiPriority w:val="99"/>
     <w:pPr>
       <w:pBdr/>
@@ -30327,9 +30237,9 @@
       </w:tcPr>
     </w:tblStylePr>
   </w:style>
-  <w:style w:type="table" w:styleId="163">
+  <w:style w:type="table" w:styleId="817">
     <w:name w:val="Bordered &amp; Lined - Accent 3"/>
-    <w:basedOn w:val="618"/>
+    <w:basedOn w:val="847"/>
     <w:uiPriority w:val="99"/>
     <w:pPr>
       <w:pBdr/>
@@ -30571,9 +30481,9 @@
       </w:tcPr>
     </w:tblStylePr>
   </w:style>
-  <w:style w:type="table" w:styleId="164">
+  <w:style w:type="table" w:styleId="818">
     <w:name w:val="Bordered &amp; Lined - Accent 4"/>
-    <w:basedOn w:val="618"/>
+    <w:basedOn w:val="847"/>
     <w:uiPriority w:val="99"/>
     <w:pPr>
       <w:pBdr/>
@@ -30815,9 +30725,9 @@
       </w:tcPr>
     </w:tblStylePr>
   </w:style>
-  <w:style w:type="table" w:styleId="165">
+  <w:style w:type="table" w:styleId="819">
     <w:name w:val="Bordered &amp; Lined - Accent 5"/>
-    <w:basedOn w:val="618"/>
+    <w:basedOn w:val="847"/>
     <w:uiPriority w:val="99"/>
     <w:pPr>
       <w:pBdr/>
@@ -31059,9 +30969,9 @@
       </w:tcPr>
     </w:tblStylePr>
   </w:style>
-  <w:style w:type="table" w:styleId="166">
+  <w:style w:type="table" w:styleId="820">
     <w:name w:val="Bordered &amp; Lined - Accent 6"/>
-    <w:basedOn w:val="618"/>
+    <w:basedOn w:val="847"/>
     <w:uiPriority w:val="99"/>
     <w:pPr>
       <w:pBdr/>
@@ -31303,9 +31213,9 @@
       </w:tcPr>
     </w:tblStylePr>
   </w:style>
-  <w:style w:type="table" w:styleId="167">
+  <w:style w:type="table" w:styleId="821">
     <w:name w:val="Bordered"/>
-    <w:basedOn w:val="618"/>
+    <w:basedOn w:val="847"/>
     <w:uiPriority w:val="99"/>
     <w:pPr>
       <w:pBdr/>
@@ -31534,9 +31444,9 @@
       </w:tcPr>
     </w:tblStylePr>
   </w:style>
-  <w:style w:type="table" w:styleId="168">
+  <w:style w:type="table" w:styleId="822">
     <w:name w:val="Bordered - Accent 1"/>
-    <w:basedOn w:val="618"/>
+    <w:basedOn w:val="847"/>
     <w:uiPriority w:val="99"/>
     <w:pPr>
       <w:pBdr/>
@@ -31765,9 +31675,9 @@
       </w:tcPr>
     </w:tblStylePr>
   </w:style>
-  <w:style w:type="table" w:styleId="169">
+  <w:style w:type="table" w:styleId="823">
     <w:name w:val="Bordered - Accent 2"/>
-    <w:basedOn w:val="618"/>
+    <w:basedOn w:val="847"/>
     <w:uiPriority w:val="99"/>
     <w:pPr>
       <w:pBdr/>
@@ -31996,9 +31906,9 @@
       </w:tcPr>
     </w:tblStylePr>
   </w:style>
-  <w:style w:type="table" w:styleId="170">
+  <w:style w:type="table" w:styleId="824">
     <w:name w:val="Bordered - Accent 3"/>
-    <w:basedOn w:val="618"/>
+    <w:basedOn w:val="847"/>
     <w:uiPriority w:val="99"/>
     <w:pPr>
       <w:pBdr/>
@@ -32227,9 +32137,9 @@
       </w:tcPr>
     </w:tblStylePr>
   </w:style>
-  <w:style w:type="table" w:styleId="171">
+  <w:style w:type="table" w:styleId="825">
     <w:name w:val="Bordered - Accent 4"/>
-    <w:basedOn w:val="618"/>
+    <w:basedOn w:val="847"/>
     <w:uiPriority w:val="99"/>
     <w:pPr>
       <w:pBdr/>
@@ -32458,9 +32368,9 @@
       </w:tcPr>
     </w:tblStylePr>
   </w:style>
-  <w:style w:type="table" w:styleId="172">
+  <w:style w:type="table" w:styleId="826">
     <w:name w:val="Bordered - Accent 5"/>
-    <w:basedOn w:val="618"/>
+    <w:basedOn w:val="847"/>
     <w:uiPriority w:val="99"/>
     <w:pPr>
       <w:pBdr/>
@@ -32689,9 +32599,9 @@
       </w:tcPr>
     </w:tblStylePr>
   </w:style>
-  <w:style w:type="table" w:styleId="173">
+  <w:style w:type="table" w:styleId="827">
     <w:name w:val="Bordered - Accent 6"/>
-    <w:basedOn w:val="618"/>
+    <w:basedOn w:val="847"/>
     <w:uiPriority w:val="99"/>
     <w:pPr>
       <w:pBdr/>
@@ -32920,7 +32830,7 @@
       </w:tcPr>
     </w:tblStylePr>
   </w:style>
-  <w:style w:type="character" w:styleId="174">
+  <w:style w:type="character" w:styleId="828">
     <w:name w:val="Hyperlink"/>
     <w:uiPriority w:val="99"/>
     <w:unhideWhenUsed/>
@@ -32934,10 +32844,10 @@
       <w:u w:val="single"/>
     </w:rPr>
   </w:style>
-  <w:style w:type="paragraph" w:styleId="175">
+  <w:style w:type="paragraph" w:styleId="829">
     <w:name w:val="footnote text"/>
-    <w:basedOn w:val="617"/>
-    <w:link w:val="176"/>
+    <w:basedOn w:val="846"/>
+    <w:link w:val="830"/>
     <w:uiPriority w:val="99"/>
     <w:semiHidden/>
     <w:unhideWhenUsed/>
@@ -32950,9 +32860,9 @@
       <w:sz w:val="18"/>
     </w:rPr>
   </w:style>
-  <w:style w:type="character" w:styleId="176">
+  <w:style w:type="character" w:styleId="830">
     <w:name w:val="Footnote Text Char"/>
-    <w:link w:val="175"/>
+    <w:link w:val="829"/>
     <w:uiPriority w:val="99"/>
     <w:pPr>
       <w:pBdr/>
@@ -32963,9 +32873,8 @@
       <w:sz w:val="18"/>
     </w:rPr>
   </w:style>
-  <w:style w:type="character" w:styleId="177">
+  <w:style w:type="character" w:styleId="831">
     <w:name w:val="footnote reference"/>
-    <w:basedOn w:val="11"/>
     <w:uiPriority w:val="99"/>
     <w:unhideWhenUsed/>
     <w:pPr>
@@ -32977,10 +32886,10 @@
       <w:vertAlign w:val="superscript"/>
     </w:rPr>
   </w:style>
-  <w:style w:type="paragraph" w:styleId="178">
+  <w:style w:type="paragraph" w:styleId="832">
     <w:name w:val="endnote text"/>
-    <w:basedOn w:val="617"/>
-    <w:link w:val="179"/>
+    <w:basedOn w:val="846"/>
+    <w:link w:val="833"/>
     <w:uiPriority w:val="99"/>
     <w:semiHidden/>
     <w:unhideWhenUsed/>
@@ -32993,9 +32902,9 @@
       <w:sz w:val="20"/>
     </w:rPr>
   </w:style>
-  <w:style w:type="character" w:styleId="179">
+  <w:style w:type="character" w:styleId="833">
     <w:name w:val="Endnote Text Char"/>
-    <w:link w:val="178"/>
+    <w:link w:val="832"/>
     <w:uiPriority w:val="99"/>
     <w:pPr>
       <w:pBdr/>
@@ -33006,9 +32915,8 @@
       <w:sz w:val="20"/>
     </w:rPr>
   </w:style>
-  <w:style w:type="character" w:styleId="180">
+  <w:style w:type="character" w:styleId="834">
     <w:name w:val="endnote reference"/>
-    <w:basedOn w:val="11"/>
     <w:uiPriority w:val="99"/>
     <w:semiHidden/>
     <w:unhideWhenUsed/>
@@ -33021,10 +32929,10 @@
       <w:vertAlign w:val="superscript"/>
     </w:rPr>
   </w:style>
-  <w:style w:type="paragraph" w:styleId="181">
+  <w:style w:type="paragraph" w:styleId="835">
     <w:name w:val="toc 1"/>
-    <w:basedOn w:val="617"/>
-    <w:next w:val="617"/>
+    <w:basedOn w:val="846"/>
+    <w:next w:val="846"/>
     <w:uiPriority w:val="39"/>
     <w:unhideWhenUsed/>
     <w:pPr>
@@ -33033,10 +32941,10 @@
       <w:ind w:right="0" w:firstLine="0" w:left="0"/>
     </w:pPr>
   </w:style>
-  <w:style w:type="paragraph" w:styleId="182">
+  <w:style w:type="paragraph" w:styleId="836">
     <w:name w:val="toc 2"/>
-    <w:basedOn w:val="617"/>
-    <w:next w:val="617"/>
+    <w:basedOn w:val="846"/>
+    <w:next w:val="846"/>
     <w:uiPriority w:val="39"/>
     <w:unhideWhenUsed/>
     <w:pPr>
@@ -33045,10 +32953,10 @@
       <w:ind w:right="0" w:firstLine="0" w:left="283"/>
     </w:pPr>
   </w:style>
-  <w:style w:type="paragraph" w:styleId="183">
+  <w:style w:type="paragraph" w:styleId="837">
     <w:name w:val="toc 3"/>
-    <w:basedOn w:val="617"/>
-    <w:next w:val="617"/>
+    <w:basedOn w:val="846"/>
+    <w:next w:val="846"/>
     <w:uiPriority w:val="39"/>
     <w:unhideWhenUsed/>
     <w:pPr>
@@ -33057,10 +32965,10 @@
       <w:ind w:right="0" w:firstLine="0" w:left="567"/>
     </w:pPr>
   </w:style>
-  <w:style w:type="paragraph" w:styleId="184">
+  <w:style w:type="paragraph" w:styleId="838">
     <w:name w:val="toc 4"/>
-    <w:basedOn w:val="617"/>
-    <w:next w:val="617"/>
+    <w:basedOn w:val="846"/>
+    <w:next w:val="846"/>
     <w:uiPriority w:val="39"/>
     <w:unhideWhenUsed/>
     <w:pPr>
@@ -33069,10 +32977,10 @@
       <w:ind w:right="0" w:firstLine="0" w:left="850"/>
     </w:pPr>
   </w:style>
-  <w:style w:type="paragraph" w:styleId="185">
+  <w:style w:type="paragraph" w:styleId="839">
     <w:name w:val="toc 5"/>
-    <w:basedOn w:val="617"/>
-    <w:next w:val="617"/>
+    <w:basedOn w:val="846"/>
+    <w:next w:val="846"/>
     <w:uiPriority w:val="39"/>
     <w:unhideWhenUsed/>
     <w:pPr>
@@ -33081,10 +32989,10 @@
       <w:ind w:right="0" w:firstLine="0" w:left="1134"/>
     </w:pPr>
   </w:style>
-  <w:style w:type="paragraph" w:styleId="186">
+  <w:style w:type="paragraph" w:styleId="840">
     <w:name w:val="toc 6"/>
-    <w:basedOn w:val="617"/>
-    <w:next w:val="617"/>
+    <w:basedOn w:val="846"/>
+    <w:next w:val="846"/>
     <w:uiPriority w:val="39"/>
     <w:unhideWhenUsed/>
     <w:pPr>
@@ -33093,10 +33001,10 @@
       <w:ind w:right="0" w:firstLine="0" w:left="1417"/>
     </w:pPr>
   </w:style>
-  <w:style w:type="paragraph" w:styleId="187">
+  <w:style w:type="paragraph" w:styleId="841">
     <w:name w:val="toc 7"/>
-    <w:basedOn w:val="617"/>
-    <w:next w:val="617"/>
+    <w:basedOn w:val="846"/>
+    <w:next w:val="846"/>
     <w:uiPriority w:val="39"/>
     <w:unhideWhenUsed/>
     <w:pPr>
@@ -33105,10 +33013,10 @@
       <w:ind w:right="0" w:firstLine="0" w:left="1701"/>
     </w:pPr>
   </w:style>
-  <w:style w:type="paragraph" w:styleId="188">
+  <w:style w:type="paragraph" w:styleId="842">
     <w:name w:val="toc 8"/>
-    <w:basedOn w:val="617"/>
-    <w:next w:val="617"/>
+    <w:basedOn w:val="846"/>
+    <w:next w:val="846"/>
     <w:uiPriority w:val="39"/>
     <w:unhideWhenUsed/>
     <w:pPr>
@@ -33117,10 +33025,10 @@
       <w:ind w:right="0" w:firstLine="0" w:left="1984"/>
     </w:pPr>
   </w:style>
-  <w:style w:type="paragraph" w:styleId="189">
+  <w:style w:type="paragraph" w:styleId="843">
     <w:name w:val="toc 9"/>
-    <w:basedOn w:val="617"/>
-    <w:next w:val="617"/>
+    <w:basedOn w:val="846"/>
+    <w:next w:val="846"/>
     <w:uiPriority w:val="39"/>
     <w:unhideWhenUsed/>
     <w:pPr>
@@ -33129,7 +33037,7 @@
       <w:ind w:right="0" w:firstLine="0" w:left="2268"/>
     </w:pPr>
   </w:style>
-  <w:style w:type="paragraph" w:styleId="190">
+  <w:style w:type="paragraph" w:styleId="844">
     <w:name w:val="TOC Heading"/>
     <w:uiPriority w:val="39"/>
     <w:unhideWhenUsed/>
@@ -33139,10 +33047,10 @@
       <w:ind/>
     </w:pPr>
   </w:style>
-  <w:style w:type="paragraph" w:styleId="191">
+  <w:style w:type="paragraph" w:styleId="845">
     <w:name w:val="table of figures"/>
-    <w:basedOn w:val="617"/>
-    <w:next w:val="617"/>
+    <w:basedOn w:val="846"/>
+    <w:next w:val="846"/>
     <w:uiPriority w:val="99"/>
     <w:unhideWhenUsed/>
     <w:pPr>
@@ -33151,7 +33059,7 @@
       <w:ind/>
     </w:pPr>
   </w:style>
-  <w:style w:type="paragraph" w:styleId="617" w:default="1">
+  <w:style w:type="paragraph" w:styleId="846" w:default="1">
     <w:name w:val="Normal"/>
     <w:qFormat/>
     <w:pPr>
@@ -33160,7 +33068,7 @@
       <w:ind/>
     </w:pPr>
   </w:style>
-  <w:style w:type="table" w:styleId="618" w:default="1">
+  <w:style w:type="table" w:styleId="847" w:default="1">
     <w:name w:val="Normal Table"/>
     <w:uiPriority w:val="99"/>
     <w:semiHidden/>
@@ -33353,7 +33261,7 @@
       </w:tcPr>
     </w:tblStylePr>
   </w:style>
-  <w:style w:type="numbering" w:styleId="619" w:default="1">
+  <w:style w:type="numbering" w:styleId="848" w:default="1">
     <w:name w:val="No List"/>
     <w:uiPriority w:val="99"/>
     <w:semiHidden/>
@@ -33364,9 +33272,9 @@
       <w:ind/>
     </w:pPr>
   </w:style>
-  <w:style w:type="paragraph" w:styleId="620">
+  <w:style w:type="paragraph" w:styleId="849">
     <w:name w:val="No Spacing"/>
-    <w:basedOn w:val="617"/>
+    <w:basedOn w:val="846"/>
     <w:uiPriority w:val="1"/>
     <w:qFormat/>
     <w:pPr>
@@ -33375,9 +33283,9 @@
       <w:ind/>
     </w:pPr>
   </w:style>
-  <w:style w:type="paragraph" w:styleId="621">
+  <w:style w:type="paragraph" w:styleId="850">
     <w:name w:val="List Paragraph"/>
-    <w:basedOn w:val="617"/>
+    <w:basedOn w:val="846"/>
     <w:uiPriority w:val="34"/>
     <w:qFormat/>
     <w:pPr>
@@ -33387,7 +33295,7 @@
       <w:contextualSpacing w:val="true"/>
     </w:pPr>
   </w:style>
-  <w:style w:type="character" w:styleId="626" w:default="1">
+  <w:style w:type="character" w:styleId="851" w:default="1">
     <w:name w:val="Default Paragraph Font"/>
     <w:uiPriority w:val="1"/>
     <w:semiHidden/>

</xml_diff>